<commit_message>
Added a QUIZ and lots of questions
</commit_message>
<xml_diff>
--- a/ElementenwebsiteVerslag.docx
+++ b/ElementenwebsiteVerslag.docx
@@ -37,33 +37,53 @@
       </w:r>
       <w:proofErr w:type="spellEnd"/>
     </w:p>
-    <w:p/>
-    <w:p/>
-    <w:p/>
-    <w:p/>
-    <w:p/>
-    <w:p/>
-    <w:p/>
-    <w:p/>
-    <w:p/>
-    <w:p/>
-    <w:p/>
-    <w:p/>
-    <w:p/>
-    <w:p/>
-    <w:p/>
-    <w:p/>
-    <w:p/>
-    <w:p/>
-    <w:p/>
-    <w:p/>
-    <w:p/>
-    <w:p/>
-    <w:p/>
-    <w:p/>
-    <w:p/>
-    <w:p/>
-    <w:bookmarkStart w:id="0" w:name="_Toc194182768" w:displacedByCustomXml="next"/>
+    <w:p>
+      <w:r>
+        <w:drawing>
+          <wp:inline distT="0" distB="0" distL="0" distR="0" wp14:anchorId="78E6AFF9" wp14:editId="3EE529DD">
+            <wp:extent cx="5731510" cy="5125720"/>
+            <wp:effectExtent l="0" t="0" r="0" b="0"/>
+            <wp:docPr id="1076633811" name="Picture 1" descr="A diagram of the atom&#10;&#10;AI-generated content may be incorrect."/>
+            <wp:cNvGraphicFramePr>
+              <a:graphicFrameLocks xmlns:a="http://schemas.openxmlformats.org/drawingml/2006/main" noChangeAspect="1"/>
+            </wp:cNvGraphicFramePr>
+            <a:graphic xmlns:a="http://schemas.openxmlformats.org/drawingml/2006/main">
+              <a:graphicData uri="http://schemas.openxmlformats.org/drawingml/2006/picture">
+                <pic:pic xmlns:pic="http://schemas.openxmlformats.org/drawingml/2006/picture">
+                  <pic:nvPicPr>
+                    <pic:cNvPr id="1076633811" name="Picture 1" descr="A diagram of the atom&#10;&#10;AI-generated content may be incorrect."/>
+                    <pic:cNvPicPr/>
+                  </pic:nvPicPr>
+                  <pic:blipFill>
+                    <a:blip r:embed="rId7"/>
+                    <a:stretch>
+                      <a:fillRect/>
+                    </a:stretch>
+                  </pic:blipFill>
+                  <pic:spPr>
+                    <a:xfrm>
+                      <a:off x="0" y="0"/>
+                      <a:ext cx="5731510" cy="5125720"/>
+                    </a:xfrm>
+                    <a:prstGeom prst="rect">
+                      <a:avLst/>
+                    </a:prstGeom>
+                  </pic:spPr>
+                </pic:pic>
+              </a:graphicData>
+            </a:graphic>
+          </wp:inline>
+        </w:drawing>
+      </w:r>
+    </w:p>
+    <w:p/>
+    <w:p/>
+    <w:p/>
+    <w:p/>
+    <w:p/>
+    <w:p/>
+    <w:p/>
+    <w:bookmarkStart w:id="0" w:name="_Toc194850478" w:displacedByCustomXml="next"/>
     <w:sdt>
       <w:sdtPr>
         <w:rPr>
@@ -119,7 +139,7 @@
           <w:r>
             <w:fldChar w:fldCharType="separate"/>
           </w:r>
-          <w:hyperlink w:anchor="_Toc194182768" w:history="1">
+          <w:hyperlink w:anchor="_Toc194850478" w:history="1">
             <w:r>
               <w:rPr>
                 <w:rStyle w:val="Hyperlink"/>
@@ -146,7 +166,7 @@
                 <w:noProof/>
                 <w:webHidden/>
               </w:rPr>
-              <w:instrText xml:space="preserve"> PAGEREF _Toc194182768 \h </w:instrText>
+              <w:instrText xml:space="preserve"> PAGEREF _Toc194850478 \h </w:instrText>
             </w:r>
             <w:r>
               <w:rPr>
@@ -192,13 +212,13 @@
               <w:lang w:eastAsia="nl-NL"/>
             </w:rPr>
           </w:pPr>
-          <w:hyperlink w:anchor="_Toc194182769" w:history="1">
+          <w:hyperlink w:anchor="_Toc194850479" w:history="1">
             <w:r>
               <w:rPr>
                 <w:rStyle w:val="Hyperlink"/>
                 <w:noProof/>
               </w:rPr>
-              <w:t>Doel</w:t>
+              <w:t>Doel en doelgroep</w:t>
             </w:r>
             <w:r>
               <w:rPr>
@@ -219,7 +239,7 @@
                 <w:noProof/>
                 <w:webHidden/>
               </w:rPr>
-              <w:instrText xml:space="preserve"> PAGEREF _Toc194182769 \h </w:instrText>
+              <w:instrText xml:space="preserve"> PAGEREF _Toc194850479 \h </w:instrText>
             </w:r>
             <w:r>
               <w:rPr>
@@ -265,7 +285,7 @@
               <w:lang w:eastAsia="nl-NL"/>
             </w:rPr>
           </w:pPr>
-          <w:hyperlink w:anchor="_Toc194182770" w:history="1">
+          <w:hyperlink w:anchor="_Toc194850480" w:history="1">
             <w:r>
               <w:rPr>
                 <w:rStyle w:val="Hyperlink"/>
@@ -292,7 +312,7 @@
                 <w:noProof/>
                 <w:webHidden/>
               </w:rPr>
-              <w:instrText xml:space="preserve"> PAGEREF _Toc194182770 \h </w:instrText>
+              <w:instrText xml:space="preserve"> PAGEREF _Toc194850480 \h </w:instrText>
             </w:r>
             <w:r>
               <w:rPr>
@@ -338,7 +358,7 @@
               <w:lang w:eastAsia="nl-NL"/>
             </w:rPr>
           </w:pPr>
-          <w:hyperlink w:anchor="_Toc194182771" w:history="1">
+          <w:hyperlink w:anchor="_Toc194850481" w:history="1">
             <w:r>
               <w:rPr>
                 <w:rStyle w:val="Hyperlink"/>
@@ -365,7 +385,7 @@
                 <w:noProof/>
                 <w:webHidden/>
               </w:rPr>
-              <w:instrText xml:space="preserve"> PAGEREF _Toc194182771 \h </w:instrText>
+              <w:instrText xml:space="preserve"> PAGEREF _Toc194850481 \h </w:instrText>
             </w:r>
             <w:r>
               <w:rPr>
@@ -411,7 +431,7 @@
               <w:lang w:eastAsia="nl-NL"/>
             </w:rPr>
           </w:pPr>
-          <w:hyperlink w:anchor="_Toc194182772" w:history="1">
+          <w:hyperlink w:anchor="_Toc194850482" w:history="1">
             <w:r>
               <w:rPr>
                 <w:rStyle w:val="Hyperlink"/>
@@ -438,7 +458,7 @@
                 <w:noProof/>
                 <w:webHidden/>
               </w:rPr>
-              <w:instrText xml:space="preserve"> PAGEREF _Toc194182772 \h </w:instrText>
+              <w:instrText xml:space="preserve"> PAGEREF _Toc194850482 \h </w:instrText>
             </w:r>
             <w:r>
               <w:rPr>
@@ -458,7 +478,7 @@
                 <w:noProof/>
                 <w:webHidden/>
               </w:rPr>
-              <w:t>7</w:t>
+              <w:t>6</w:t>
             </w:r>
             <w:r>
               <w:rPr>
@@ -484,13 +504,13 @@
               <w:lang w:eastAsia="nl-NL"/>
             </w:rPr>
           </w:pPr>
-          <w:hyperlink w:anchor="_Toc194182773" w:history="1">
+          <w:hyperlink w:anchor="_Toc194850483" w:history="1">
             <w:r>
               <w:rPr>
                 <w:rStyle w:val="Hyperlink"/>
                 <w:noProof/>
               </w:rPr>
-              <w:t>Doelgroep</w:t>
+              <w:t>Schetsen</w:t>
             </w:r>
             <w:r>
               <w:rPr>
@@ -511,7 +531,7 @@
                 <w:noProof/>
                 <w:webHidden/>
               </w:rPr>
-              <w:instrText xml:space="preserve"> PAGEREF _Toc194182773 \h </w:instrText>
+              <w:instrText xml:space="preserve"> PAGEREF _Toc194850483 \h </w:instrText>
             </w:r>
             <w:r>
               <w:rPr>
@@ -531,7 +551,7 @@
                 <w:noProof/>
                 <w:webHidden/>
               </w:rPr>
-              <w:t>9</w:t>
+              <w:t>7</w:t>
             </w:r>
             <w:r>
               <w:rPr>
@@ -557,13 +577,13 @@
               <w:lang w:eastAsia="nl-NL"/>
             </w:rPr>
           </w:pPr>
-          <w:hyperlink w:anchor="_Toc194182774" w:history="1">
+          <w:hyperlink w:anchor="_Toc194850484" w:history="1">
             <w:r>
               <w:rPr>
                 <w:rStyle w:val="Hyperlink"/>
                 <w:noProof/>
               </w:rPr>
-              <w:t>Schetsen</w:t>
+              <w:t>Producteisen</w:t>
             </w:r>
             <w:r>
               <w:rPr>
@@ -584,7 +604,7 @@
                 <w:noProof/>
                 <w:webHidden/>
               </w:rPr>
-              <w:instrText xml:space="preserve"> PAGEREF _Toc194182774 \h </w:instrText>
+              <w:instrText xml:space="preserve"> PAGEREF _Toc194850484 \h </w:instrText>
             </w:r>
             <w:r>
               <w:rPr>
@@ -604,7 +624,7 @@
                 <w:noProof/>
                 <w:webHidden/>
               </w:rPr>
-              <w:t>11</w:t>
+              <w:t>9</w:t>
             </w:r>
             <w:r>
               <w:rPr>
@@ -630,13 +650,13 @@
               <w:lang w:eastAsia="nl-NL"/>
             </w:rPr>
           </w:pPr>
-          <w:hyperlink w:anchor="_Toc194182775" w:history="1">
+          <w:hyperlink w:anchor="_Toc194850485" w:history="1">
             <w:r>
               <w:rPr>
                 <w:rStyle w:val="Hyperlink"/>
                 <w:noProof/>
               </w:rPr>
-              <w:t>Producteisen</w:t>
+              <w:t>Testverslag</w:t>
             </w:r>
             <w:r>
               <w:rPr>
@@ -657,7 +677,7 @@
                 <w:noProof/>
                 <w:webHidden/>
               </w:rPr>
-              <w:instrText xml:space="preserve"> PAGEREF _Toc194182775 \h </w:instrText>
+              <w:instrText xml:space="preserve"> PAGEREF _Toc194850485 \h </w:instrText>
             </w:r>
             <w:r>
               <w:rPr>
@@ -677,7 +697,7 @@
                 <w:noProof/>
                 <w:webHidden/>
               </w:rPr>
-              <w:t>12</w:t>
+              <w:t>10</w:t>
             </w:r>
             <w:r>
               <w:rPr>
@@ -703,13 +723,13 @@
               <w:lang w:eastAsia="nl-NL"/>
             </w:rPr>
           </w:pPr>
-          <w:hyperlink w:anchor="_Toc194182776" w:history="1">
+          <w:hyperlink w:anchor="_Toc194850486" w:history="1">
             <w:r>
               <w:rPr>
                 <w:rStyle w:val="Hyperlink"/>
                 <w:noProof/>
               </w:rPr>
-              <w:t>Testverslag</w:t>
+              <w:t>Oplevering Product</w:t>
             </w:r>
             <w:r>
               <w:rPr>
@@ -730,7 +750,7 @@
                 <w:noProof/>
                 <w:webHidden/>
               </w:rPr>
-              <w:instrText xml:space="preserve"> PAGEREF _Toc194182776 \h </w:instrText>
+              <w:instrText xml:space="preserve"> PAGEREF _Toc194850486 \h </w:instrText>
             </w:r>
             <w:r>
               <w:rPr>
@@ -750,7 +770,7 @@
                 <w:noProof/>
                 <w:webHidden/>
               </w:rPr>
-              <w:t>13</w:t>
+              <w:t>12</w:t>
             </w:r>
             <w:r>
               <w:rPr>
@@ -776,13 +796,13 @@
               <w:lang w:eastAsia="nl-NL"/>
             </w:rPr>
           </w:pPr>
-          <w:hyperlink w:anchor="_Toc194182777" w:history="1">
+          <w:hyperlink w:anchor="_Toc194850487" w:history="1">
             <w:r>
               <w:rPr>
                 <w:rStyle w:val="Hyperlink"/>
                 <w:noProof/>
               </w:rPr>
-              <w:t>Oplevering Product</w:t>
+              <w:t>Gebruikte Materialen</w:t>
             </w:r>
             <w:r>
               <w:rPr>
@@ -803,7 +823,7 @@
                 <w:noProof/>
                 <w:webHidden/>
               </w:rPr>
-              <w:instrText xml:space="preserve"> PAGEREF _Toc194182777 \h </w:instrText>
+              <w:instrText xml:space="preserve"> PAGEREF _Toc194850487 \h </w:instrText>
             </w:r>
             <w:r>
               <w:rPr>
@@ -823,7 +843,372 @@
                 <w:noProof/>
                 <w:webHidden/>
               </w:rPr>
+              <w:t>13</w:t>
+            </w:r>
+            <w:r>
+              <w:rPr>
+                <w:noProof/>
+                <w:webHidden/>
+              </w:rPr>
+              <w:fldChar w:fldCharType="end"/>
+            </w:r>
+          </w:hyperlink>
+        </w:p>
+        <w:p>
+          <w:pPr>
+            <w:pStyle w:val="TOC2"/>
+            <w:tabs>
+              <w:tab w:val="right" w:leader="dot" w:pos="9016"/>
+            </w:tabs>
+            <w:rPr>
+              <w:rFonts w:eastAsiaTheme="minorEastAsia"/>
+              <w:noProof/>
+              <w:kern w:val="2"/>
+              <w:sz w:val="24"/>
+              <w:szCs w:val="24"/>
+              <w:lang w:eastAsia="nl-NL"/>
+            </w:rPr>
+          </w:pPr>
+          <w:hyperlink w:anchor="_Toc194850488" w:history="1">
+            <w:r>
+              <w:rPr>
+                <w:rStyle w:val="Hyperlink"/>
+                <w:noProof/>
+              </w:rPr>
+              <w:t>Visual Studio Code</w:t>
+            </w:r>
+            <w:r>
+              <w:rPr>
+                <w:noProof/>
+                <w:webHidden/>
+              </w:rPr>
+              <w:tab/>
+            </w:r>
+            <w:r>
+              <w:rPr>
+                <w:noProof/>
+                <w:webHidden/>
+              </w:rPr>
+              <w:fldChar w:fldCharType="begin"/>
+            </w:r>
+            <w:r>
+              <w:rPr>
+                <w:noProof/>
+                <w:webHidden/>
+              </w:rPr>
+              <w:instrText xml:space="preserve"> PAGEREF _Toc194850488 \h </w:instrText>
+            </w:r>
+            <w:r>
+              <w:rPr>
+                <w:noProof/>
+                <w:webHidden/>
+              </w:rPr>
+            </w:r>
+            <w:r>
+              <w:rPr>
+                <w:noProof/>
+                <w:webHidden/>
+              </w:rPr>
+              <w:fldChar w:fldCharType="separate"/>
+            </w:r>
+            <w:r>
+              <w:rPr>
+                <w:noProof/>
+                <w:webHidden/>
+              </w:rPr>
+              <w:t>13</w:t>
+            </w:r>
+            <w:r>
+              <w:rPr>
+                <w:noProof/>
+                <w:webHidden/>
+              </w:rPr>
+              <w:fldChar w:fldCharType="end"/>
+            </w:r>
+          </w:hyperlink>
+        </w:p>
+        <w:p>
+          <w:pPr>
+            <w:pStyle w:val="TOC3"/>
+            <w:tabs>
+              <w:tab w:val="right" w:leader="dot" w:pos="9016"/>
+            </w:tabs>
+            <w:rPr>
+              <w:rFonts w:eastAsiaTheme="minorEastAsia"/>
+              <w:noProof/>
+              <w:kern w:val="2"/>
+              <w:sz w:val="24"/>
+              <w:szCs w:val="24"/>
+              <w:lang w:eastAsia="nl-NL"/>
+            </w:rPr>
+          </w:pPr>
+          <w:hyperlink w:anchor="_Toc194850489" w:history="1">
+            <w:r>
+              <w:rPr>
+                <w:rStyle w:val="Hyperlink"/>
+                <w:noProof/>
+              </w:rPr>
+              <w:t>Index.html</w:t>
+            </w:r>
+            <w:r>
+              <w:rPr>
+                <w:noProof/>
+                <w:webHidden/>
+              </w:rPr>
+              <w:tab/>
+            </w:r>
+            <w:r>
+              <w:rPr>
+                <w:noProof/>
+                <w:webHidden/>
+              </w:rPr>
+              <w:fldChar w:fldCharType="begin"/>
+            </w:r>
+            <w:r>
+              <w:rPr>
+                <w:noProof/>
+                <w:webHidden/>
+              </w:rPr>
+              <w:instrText xml:space="preserve"> PAGEREF _Toc194850489 \h </w:instrText>
+            </w:r>
+            <w:r>
+              <w:rPr>
+                <w:noProof/>
+                <w:webHidden/>
+              </w:rPr>
+            </w:r>
+            <w:r>
+              <w:rPr>
+                <w:noProof/>
+                <w:webHidden/>
+              </w:rPr>
+              <w:fldChar w:fldCharType="separate"/>
+            </w:r>
+            <w:r>
+              <w:rPr>
+                <w:noProof/>
+                <w:webHidden/>
+              </w:rPr>
               <w:t>14</w:t>
+            </w:r>
+            <w:r>
+              <w:rPr>
+                <w:noProof/>
+                <w:webHidden/>
+              </w:rPr>
+              <w:fldChar w:fldCharType="end"/>
+            </w:r>
+          </w:hyperlink>
+        </w:p>
+        <w:p>
+          <w:pPr>
+            <w:pStyle w:val="TOC3"/>
+            <w:tabs>
+              <w:tab w:val="right" w:leader="dot" w:pos="9016"/>
+            </w:tabs>
+            <w:rPr>
+              <w:rFonts w:eastAsiaTheme="minorEastAsia"/>
+              <w:noProof/>
+              <w:kern w:val="2"/>
+              <w:sz w:val="24"/>
+              <w:szCs w:val="24"/>
+              <w:lang w:eastAsia="nl-NL"/>
+            </w:rPr>
+          </w:pPr>
+          <w:hyperlink w:anchor="_Toc194850490" w:history="1">
+            <w:r>
+              <w:rPr>
+                <w:rStyle w:val="Hyperlink"/>
+                <w:noProof/>
+              </w:rPr>
+              <w:t>De elementen-pagina’s (hydrogen.html, beryllium.html etc.)</w:t>
+            </w:r>
+            <w:r>
+              <w:rPr>
+                <w:noProof/>
+                <w:webHidden/>
+              </w:rPr>
+              <w:tab/>
+            </w:r>
+            <w:r>
+              <w:rPr>
+                <w:noProof/>
+                <w:webHidden/>
+              </w:rPr>
+              <w:fldChar w:fldCharType="begin"/>
+            </w:r>
+            <w:r>
+              <w:rPr>
+                <w:noProof/>
+                <w:webHidden/>
+              </w:rPr>
+              <w:instrText xml:space="preserve"> PAGEREF _Toc194850490 \h </w:instrText>
+            </w:r>
+            <w:r>
+              <w:rPr>
+                <w:noProof/>
+                <w:webHidden/>
+              </w:rPr>
+            </w:r>
+            <w:r>
+              <w:rPr>
+                <w:noProof/>
+                <w:webHidden/>
+              </w:rPr>
+              <w:fldChar w:fldCharType="separate"/>
+            </w:r>
+            <w:r>
+              <w:rPr>
+                <w:noProof/>
+                <w:webHidden/>
+              </w:rPr>
+              <w:t>16</w:t>
+            </w:r>
+            <w:r>
+              <w:rPr>
+                <w:noProof/>
+                <w:webHidden/>
+              </w:rPr>
+              <w:fldChar w:fldCharType="end"/>
+            </w:r>
+          </w:hyperlink>
+        </w:p>
+        <w:p>
+          <w:pPr>
+            <w:pStyle w:val="TOC2"/>
+            <w:tabs>
+              <w:tab w:val="right" w:leader="dot" w:pos="9016"/>
+            </w:tabs>
+            <w:rPr>
+              <w:rFonts w:eastAsiaTheme="minorEastAsia"/>
+              <w:noProof/>
+              <w:kern w:val="2"/>
+              <w:sz w:val="24"/>
+              <w:szCs w:val="24"/>
+              <w:lang w:eastAsia="nl-NL"/>
+            </w:rPr>
+          </w:pPr>
+          <w:hyperlink w:anchor="_Toc194850491" w:history="1">
+            <w:r>
+              <w:rPr>
+                <w:rStyle w:val="Hyperlink"/>
+                <w:noProof/>
+              </w:rPr>
+              <w:t>Blender</w:t>
+            </w:r>
+            <w:r>
+              <w:rPr>
+                <w:noProof/>
+                <w:webHidden/>
+              </w:rPr>
+              <w:tab/>
+            </w:r>
+            <w:r>
+              <w:rPr>
+                <w:noProof/>
+                <w:webHidden/>
+              </w:rPr>
+              <w:fldChar w:fldCharType="begin"/>
+            </w:r>
+            <w:r>
+              <w:rPr>
+                <w:noProof/>
+                <w:webHidden/>
+              </w:rPr>
+              <w:instrText xml:space="preserve"> PAGEREF _Toc194850491 \h </w:instrText>
+            </w:r>
+            <w:r>
+              <w:rPr>
+                <w:noProof/>
+                <w:webHidden/>
+              </w:rPr>
+            </w:r>
+            <w:r>
+              <w:rPr>
+                <w:noProof/>
+                <w:webHidden/>
+              </w:rPr>
+              <w:fldChar w:fldCharType="separate"/>
+            </w:r>
+            <w:r>
+              <w:rPr>
+                <w:noProof/>
+                <w:webHidden/>
+              </w:rPr>
+              <w:t>25</w:t>
+            </w:r>
+            <w:r>
+              <w:rPr>
+                <w:noProof/>
+                <w:webHidden/>
+              </w:rPr>
+              <w:fldChar w:fldCharType="end"/>
+            </w:r>
+          </w:hyperlink>
+        </w:p>
+        <w:p>
+          <w:pPr>
+            <w:pStyle w:val="TOC2"/>
+            <w:tabs>
+              <w:tab w:val="right" w:leader="dot" w:pos="9016"/>
+            </w:tabs>
+            <w:rPr>
+              <w:rFonts w:eastAsiaTheme="minorEastAsia"/>
+              <w:noProof/>
+              <w:kern w:val="2"/>
+              <w:sz w:val="24"/>
+              <w:szCs w:val="24"/>
+              <w:lang w:eastAsia="nl-NL"/>
+            </w:rPr>
+          </w:pPr>
+          <w:hyperlink w:anchor="_Toc194850492" w:history="1">
+            <w:r>
+              <w:rPr>
+                <w:rStyle w:val="Hyperlink"/>
+                <w:noProof/>
+              </w:rPr>
+              <w:t>GitHub</w:t>
+            </w:r>
+            <w:r>
+              <w:rPr>
+                <w:noProof/>
+                <w:webHidden/>
+              </w:rPr>
+              <w:tab/>
+            </w:r>
+            <w:r>
+              <w:rPr>
+                <w:noProof/>
+                <w:webHidden/>
+              </w:rPr>
+              <w:fldChar w:fldCharType="begin"/>
+            </w:r>
+            <w:r>
+              <w:rPr>
+                <w:noProof/>
+                <w:webHidden/>
+              </w:rPr>
+              <w:instrText xml:space="preserve"> PAGEREF _Toc194850492 \h </w:instrText>
+            </w:r>
+            <w:r>
+              <w:rPr>
+                <w:noProof/>
+                <w:webHidden/>
+              </w:rPr>
+            </w:r>
+            <w:r>
+              <w:rPr>
+                <w:noProof/>
+                <w:webHidden/>
+              </w:rPr>
+              <w:fldChar w:fldCharType="separate"/>
+            </w:r>
+            <w:r>
+              <w:rPr>
+                <w:noProof/>
+                <w:webHidden/>
+              </w:rPr>
+              <w:t>26</w:t>
             </w:r>
             <w:r>
               <w:rPr>
@@ -860,18 +1245,17 @@
     <w:p/>
     <w:p/>
     <w:p/>
-    <w:p/>
-    <w:p/>
-    <w:p/>
-    <w:p/>
     <w:p>
       <w:pPr>
         <w:pStyle w:val="Heading1"/>
       </w:pPr>
-      <w:bookmarkStart w:id="1" w:name="_Toc194182769"/>
+      <w:bookmarkStart w:id="1" w:name="_Toc194850479"/>
       <w:r>
         <w:lastRenderedPageBreak/>
         <w:t>Doel</w:t>
+      </w:r>
+      <w:r>
+        <w:t xml:space="preserve"> en doelgroep</w:t>
       </w:r>
       <w:bookmarkEnd w:id="1"/>
     </w:p>
@@ -961,11 +1345,59 @@
         <w:t>die deze gegevens nodig hebben.</w:t>
       </w:r>
     </w:p>
-    <w:p/>
-    <w:p/>
-    <w:p/>
-    <w:p/>
-    <w:p/>
+    <w:p>
+      <w:r>
+        <w:t>Onze website is bedoeld voor iedereen die geïnteresseerd is in de basisprincipes van chemie en het periodiek systeem</w:t>
+      </w:r>
+      <w:r>
+        <w:t xml:space="preserve">. </w:t>
+      </w:r>
+      <w:r>
+        <w:t>De belangrijkste doelgroepen zijn:</w:t>
+      </w:r>
+    </w:p>
+    <w:p>
+      <w:pPr>
+        <w:numPr>
+          <w:ilvl w:val="0"/>
+          <w:numId w:val="2"/>
+        </w:numPr>
+      </w:pPr>
+      <w:r>
+        <w:t>Scholieren en studenten</w:t>
+      </w:r>
+      <w:r>
+        <w:t xml:space="preserve"> – Onze website biedt een gestructureerde en toegankelijke bron van informatie voor middelbare scholieren en studenten die meer willen leren over chemie. De interactieve elementen en 3D-modellen helpen bij het beter begrijpen van de eigenschappen en toepassingen van deze elementen.</w:t>
+      </w:r>
+    </w:p>
+    <w:p>
+      <w:pPr>
+        <w:numPr>
+          <w:ilvl w:val="0"/>
+          <w:numId w:val="2"/>
+        </w:numPr>
+      </w:pPr>
+      <w:r>
+        <w:t>Docenten en educatieve instellingen</w:t>
+      </w:r>
+      <w:r>
+        <w:t xml:space="preserve"> – Leraren kunnen onze website gebruiken als aanvullend lesmateriaal om chemische concepten op een visuele en interactieve manier uit te leggen.</w:t>
+      </w:r>
+    </w:p>
+    <w:p>
+      <w:pPr>
+        <w:numPr>
+          <w:ilvl w:val="0"/>
+          <w:numId w:val="2"/>
+        </w:numPr>
+      </w:pPr>
+      <w:r>
+        <w:t>Wetenschapsliefhebbers en nieuwsgierige lezers</w:t>
+      </w:r>
+      <w:r>
+        <w:t xml:space="preserve"> – Mensen die geïnteresseerd zijn in scheikunde en wetenschap kunnen via onze website op een begrijpelijke manier ontdekken hoe deze elementen een rol spelen in ons dagelijks leven en de natuur.</w:t>
+      </w:r>
+    </w:p>
     <w:p/>
     <w:p/>
     <w:p/>
@@ -983,7 +1415,7 @@
       <w:pPr>
         <w:pStyle w:val="Heading1"/>
       </w:pPr>
-      <w:bookmarkStart w:id="2" w:name="_Toc194182770"/>
+      <w:bookmarkStart w:id="2" w:name="_Toc194850480"/>
       <w:r>
         <w:lastRenderedPageBreak/>
         <w:t>Projectplan Eindversie</w:t>
@@ -1042,7 +1474,16 @@
       </w:r>
       <w:proofErr w:type="spellEnd"/>
       <w:r>
-        <w:t xml:space="preserve"> (AI</w:t>
+        <w:t xml:space="preserve"> (</w:t>
+      </w:r>
+      <w:r>
+        <w:t>LLM</w:t>
+      </w:r>
+      <w:r>
+        <w:rPr>
+          <w:rStyle w:val="FootnoteReference"/>
+        </w:rPr>
+        <w:footnoteReference w:id="1"/>
       </w:r>
       <w:r>
         <w:t>)</w:t>
@@ -1056,7 +1497,13 @@
       </w:r>
       <w:proofErr w:type="spellEnd"/>
       <w:r>
-        <w:t xml:space="preserve"> (AI) en websites waarin verschillende scripts worden uitgelegd.</w:t>
+        <w:t xml:space="preserve"> (</w:t>
+      </w:r>
+      <w:r>
+        <w:t>LLM</w:t>
+      </w:r>
+      <w:r>
+        <w:t>) en websites waarin verschillende scripts worden uitgelegd.</w:t>
       </w:r>
       <w:r>
         <w:t xml:space="preserve"> Om de 3D-modellen te maken </w:t>
@@ -1071,7 +1518,16 @@
         <w:t xml:space="preserve">t zelf aan de slag, maar we dachten dat het erg veel tijd in zal nemen. Vervolgens waren we van plan hulp te vragen bij externe contacten, maar die konden ons geen </w:t>
       </w:r>
       <w:r>
-        <w:t xml:space="preserve">3D-model geven voor het type bestand dat wij nodig hadden. Dus hebben we besloten toch zelf in ‘Blender’ te werken en de 3D-modellen te maken. Het plan is </w:t>
+        <w:t>3D-model geven voor het type bestand dat wij nodig hadden. Dus hebben we besloten toch zelf in ‘Blender</w:t>
+      </w:r>
+      <w:r>
+        <w:rPr>
+          <w:rStyle w:val="FootnoteReference"/>
+        </w:rPr>
+        <w:footnoteReference w:id="2"/>
+      </w:r>
+      <w:r>
+        <w:t xml:space="preserve">’ te werken en de 3D-modellen te maken. Het plan is </w:t>
       </w:r>
       <w:r>
         <w:t>uiteindelijk</w:t>
@@ -1162,7 +1618,28 @@
         <w:t>.</w:t>
       </w:r>
     </w:p>
-    <w:p/>
+    <w:p>
+      <w:r>
+        <w:t>Om uiteindelijk onze website te publiceren willen we gebruik maken van GitHub</w:t>
+      </w:r>
+      <w:r>
+        <w:rPr>
+          <w:rStyle w:val="FootnoteReference"/>
+        </w:rPr>
+        <w:footnoteReference w:id="3"/>
+      </w:r>
+      <w:r>
+        <w:t xml:space="preserve">, want </w:t>
+      </w:r>
+      <w:proofErr w:type="spellStart"/>
+      <w:r>
+        <w:t>ChatGPT</w:t>
+      </w:r>
+      <w:proofErr w:type="spellEnd"/>
+      <w:r>
+        <w:t xml:space="preserve"> gaf aan dat het publiceren van een website via GitHub het meest eenvoudig is.</w:t>
+      </w:r>
+    </w:p>
     <w:p/>
     <w:p/>
     <w:p/>
@@ -1171,7 +1648,7 @@
       <w:pPr>
         <w:pStyle w:val="Heading1"/>
       </w:pPr>
-      <w:bookmarkStart w:id="3" w:name="_Toc194182771"/>
+      <w:bookmarkStart w:id="3" w:name="_Toc194850481"/>
       <w:r>
         <w:lastRenderedPageBreak/>
         <w:t>Logboek en Taakverdeling</w:t>
@@ -1183,7 +1660,10 @@
         <w:t xml:space="preserve">Om zo efficiënt mogelijk te werk te gaan, hebben we besloten dat iedereen uit het groepje </w:t>
       </w:r>
       <w:r>
-        <w:t xml:space="preserve">bepaalde taken toegewezen krijgt. Deze taken werden week voor week uitgevoerd waardoor we stap voor stap </w:t>
+        <w:t xml:space="preserve">zal werken aan het product en aan het verslag. </w:t>
+      </w:r>
+      <w:r>
+        <w:t xml:space="preserve">Deze taken werden week voor week uitgevoerd waardoor we stap voor stap </w:t>
       </w:r>
       <w:r>
         <w:t>ons</w:t>
@@ -1199,6 +1679,9 @@
       </w:r>
       <w:r>
         <w:t xml:space="preserve"> en tot ons eindproduct zijn gekomen.</w:t>
+      </w:r>
+      <w:r>
+        <w:t xml:space="preserve"> Hieronder is ons logboek te bekijken:</w:t>
       </w:r>
     </w:p>
     <w:tbl>
@@ -1381,32 +1864,22 @@
             <w:pPr>
               <w:cnfStyle w:val="000000100000" w:firstRow="0" w:lastRow="0" w:firstColumn="0" w:lastColumn="0" w:oddVBand="0" w:evenVBand="0" w:oddHBand="1" w:evenHBand="0" w:firstRowFirstColumn="0" w:firstRowLastColumn="0" w:lastRowFirstColumn="0" w:lastRowLastColumn="0"/>
             </w:pPr>
-          </w:p>
+            <w:r>
+              <w:t>Begin aan het verslag (titel, inhoudsopgave, doel etc.).</w:t>
+            </w:r>
+          </w:p>
+        </w:tc>
+        <w:tc>
+          <w:tcPr>
+            <w:tcW w:w="4108" w:type="dxa"/>
+          </w:tcPr>
           <w:p>
             <w:pPr>
               <w:cnfStyle w:val="000000100000" w:firstRow="0" w:lastRow="0" w:firstColumn="0" w:lastColumn="0" w:oddVBand="0" w:evenVBand="0" w:oddHBand="1" w:evenHBand="0" w:firstRowFirstColumn="0" w:firstRowLastColumn="0" w:lastRowFirstColumn="0" w:lastRowLastColumn="0"/>
             </w:pPr>
             <w:r>
-              <w:t>Begin aan het verslag (titel, inhoudsopgave, doel etc.).</w:t>
-            </w:r>
-          </w:p>
-        </w:tc>
-        <w:tc>
-          <w:tcPr>
-            <w:tcW w:w="4108" w:type="dxa"/>
-          </w:tcPr>
-          <w:p>
-            <w:pPr>
-              <w:cnfStyle w:val="000000100000" w:firstRow="0" w:lastRow="0" w:firstColumn="0" w:lastColumn="0" w:oddVBand="0" w:evenVBand="0" w:oddHBand="1" w:evenHBand="0" w:firstRowFirstColumn="0" w:firstRowLastColumn="0" w:lastRowFirstColumn="0" w:lastRowLastColumn="0"/>
-            </w:pPr>
-            <w:r>
               <w:t>Dimitrije en Filip</w:t>
             </w:r>
-          </w:p>
-          <w:p>
-            <w:pPr>
-              <w:cnfStyle w:val="000000100000" w:firstRow="0" w:lastRow="0" w:firstColumn="0" w:lastColumn="0" w:oddVBand="0" w:evenVBand="0" w:oddHBand="1" w:evenHBand="0" w:firstRowFirstColumn="0" w:firstRowLastColumn="0" w:lastRowFirstColumn="0" w:lastRowLastColumn="0"/>
-            </w:pPr>
           </w:p>
           <w:p>
             <w:pPr>
@@ -1505,35 +1978,25 @@
             <w:pPr>
               <w:cnfStyle w:val="000000100000" w:firstRow="0" w:lastRow="0" w:firstColumn="0" w:lastColumn="0" w:oddVBand="0" w:evenVBand="0" w:oddHBand="1" w:evenHBand="0" w:firstRowFirstColumn="0" w:firstRowLastColumn="0" w:lastRowFirstColumn="0" w:lastRowLastColumn="0"/>
             </w:pPr>
-          </w:p>
+            <w:r>
+              <w:t>Verder gewerkt aan verslag (</w:t>
+            </w:r>
+            <w:r>
+              <w:t>projectplan eindversie).</w:t>
+            </w:r>
+          </w:p>
+        </w:tc>
+        <w:tc>
+          <w:tcPr>
+            <w:tcW w:w="4108" w:type="dxa"/>
+          </w:tcPr>
           <w:p>
             <w:pPr>
               <w:cnfStyle w:val="000000100000" w:firstRow="0" w:lastRow="0" w:firstColumn="0" w:lastColumn="0" w:oddVBand="0" w:evenVBand="0" w:oddHBand="1" w:evenHBand="0" w:firstRowFirstColumn="0" w:firstRowLastColumn="0" w:lastRowFirstColumn="0" w:lastRowLastColumn="0"/>
             </w:pPr>
             <w:r>
-              <w:t>Verder gewerkt aan verslag (</w:t>
-            </w:r>
-            <w:r>
-              <w:t>projectplan eindversie).</w:t>
-            </w:r>
-          </w:p>
-        </w:tc>
-        <w:tc>
-          <w:tcPr>
-            <w:tcW w:w="4108" w:type="dxa"/>
-          </w:tcPr>
-          <w:p>
-            <w:pPr>
-              <w:cnfStyle w:val="000000100000" w:firstRow="0" w:lastRow="0" w:firstColumn="0" w:lastColumn="0" w:oddVBand="0" w:evenVBand="0" w:oddHBand="1" w:evenHBand="0" w:firstRowFirstColumn="0" w:firstRowLastColumn="0" w:lastRowFirstColumn="0" w:lastRowLastColumn="0"/>
-            </w:pPr>
-            <w:r>
               <w:t>Iedereen</w:t>
             </w:r>
-          </w:p>
-          <w:p>
-            <w:pPr>
-              <w:cnfStyle w:val="000000100000" w:firstRow="0" w:lastRow="0" w:firstColumn="0" w:lastColumn="0" w:oddVBand="0" w:evenVBand="0" w:oddHBand="1" w:evenHBand="0" w:firstRowFirstColumn="0" w:firstRowLastColumn="0" w:lastRowFirstColumn="0" w:lastRowLastColumn="0"/>
-            </w:pPr>
           </w:p>
           <w:p>
             <w:pPr>
@@ -1601,32 +2064,22 @@
             <w:pPr>
               <w:cnfStyle w:val="000000000000" w:firstRow="0" w:lastRow="0" w:firstColumn="0" w:lastColumn="0" w:oddVBand="0" w:evenVBand="0" w:oddHBand="0" w:evenHBand="0" w:firstRowFirstColumn="0" w:firstRowLastColumn="0" w:lastRowFirstColumn="0" w:lastRowLastColumn="0"/>
             </w:pPr>
-          </w:p>
+            <w:r>
+              <w:t>Weer lang gezocht naar hoe we 3D-modellen moeten implementeren in de website, deze keer wel gelukt.</w:t>
+            </w:r>
+          </w:p>
+        </w:tc>
+        <w:tc>
+          <w:tcPr>
+            <w:tcW w:w="4108" w:type="dxa"/>
+          </w:tcPr>
           <w:p>
             <w:pPr>
               <w:cnfStyle w:val="000000000000" w:firstRow="0" w:lastRow="0" w:firstColumn="0" w:lastColumn="0" w:oddVBand="0" w:evenVBand="0" w:oddHBand="0" w:evenHBand="0" w:firstRowFirstColumn="0" w:firstRowLastColumn="0" w:lastRowFirstColumn="0" w:lastRowLastColumn="0"/>
             </w:pPr>
             <w:r>
-              <w:t>Weer lang gezocht naar hoe we 3D-modellen moeten implementeren in de website, deze keer wel gelukt.</w:t>
-            </w:r>
-          </w:p>
-        </w:tc>
-        <w:tc>
-          <w:tcPr>
-            <w:tcW w:w="4108" w:type="dxa"/>
-          </w:tcPr>
-          <w:p>
-            <w:pPr>
-              <w:cnfStyle w:val="000000000000" w:firstRow="0" w:lastRow="0" w:firstColumn="0" w:lastColumn="0" w:oddVBand="0" w:evenVBand="0" w:oddHBand="0" w:evenHBand="0" w:firstRowFirstColumn="0" w:firstRowLastColumn="0" w:lastRowFirstColumn="0" w:lastRowLastColumn="0"/>
-            </w:pPr>
-            <w:r>
               <w:t>Lazar</w:t>
             </w:r>
-          </w:p>
-          <w:p>
-            <w:pPr>
-              <w:cnfStyle w:val="000000000000" w:firstRow="0" w:lastRow="0" w:firstColumn="0" w:lastColumn="0" w:oddVBand="0" w:evenVBand="0" w:oddHBand="0" w:evenHBand="0" w:firstRowFirstColumn="0" w:firstRowLastColumn="0" w:lastRowFirstColumn="0" w:lastRowLastColumn="0"/>
-            </w:pPr>
           </w:p>
           <w:p>
             <w:pPr>
@@ -1670,11 +2123,9 @@
             <w:r>
               <w:t xml:space="preserve">Eerste 3D-model </w:t>
             </w:r>
-            <w:proofErr w:type="spellStart"/>
-            <w:r>
-              <w:t>geimplementeerd</w:t>
-            </w:r>
-            <w:proofErr w:type="spellEnd"/>
+            <w:r>
+              <w:t>geïmplementeerd</w:t>
+            </w:r>
             <w:r>
               <w:t xml:space="preserve"> en </w:t>
             </w:r>
@@ -1686,32 +2137,22 @@
             <w:pPr>
               <w:cnfStyle w:val="000000100000" w:firstRow="0" w:lastRow="0" w:firstColumn="0" w:lastColumn="0" w:oddVBand="0" w:evenVBand="0" w:oddHBand="1" w:evenHBand="0" w:firstRowFirstColumn="0" w:firstRowLastColumn="0" w:lastRowFirstColumn="0" w:lastRowLastColumn="0"/>
             </w:pPr>
-          </w:p>
+            <w:r>
+              <w:t>Gewerkt aan afronden van het verslag. (Testverslag)</w:t>
+            </w:r>
+          </w:p>
+        </w:tc>
+        <w:tc>
+          <w:tcPr>
+            <w:tcW w:w="4108" w:type="dxa"/>
+          </w:tcPr>
           <w:p>
             <w:pPr>
               <w:cnfStyle w:val="000000100000" w:firstRow="0" w:lastRow="0" w:firstColumn="0" w:lastColumn="0" w:oddVBand="0" w:evenVBand="0" w:oddHBand="1" w:evenHBand="0" w:firstRowFirstColumn="0" w:firstRowLastColumn="0" w:lastRowFirstColumn="0" w:lastRowLastColumn="0"/>
             </w:pPr>
             <w:r>
-              <w:t>Gewerkt aan afronden van het verslag. (Testverslag)</w:t>
-            </w:r>
-          </w:p>
-        </w:tc>
-        <w:tc>
-          <w:tcPr>
-            <w:tcW w:w="4108" w:type="dxa"/>
-          </w:tcPr>
-          <w:p>
-            <w:pPr>
-              <w:cnfStyle w:val="000000100000" w:firstRow="0" w:lastRow="0" w:firstColumn="0" w:lastColumn="0" w:oddVBand="0" w:evenVBand="0" w:oddHBand="1" w:evenHBand="0" w:firstRowFirstColumn="0" w:firstRowLastColumn="0" w:lastRowFirstColumn="0" w:lastRowLastColumn="0"/>
-            </w:pPr>
-            <w:r>
               <w:t>Iedereen</w:t>
             </w:r>
-          </w:p>
-          <w:p>
-            <w:pPr>
-              <w:cnfStyle w:val="000000100000" w:firstRow="0" w:lastRow="0" w:firstColumn="0" w:lastColumn="0" w:oddVBand="0" w:evenVBand="0" w:oddHBand="1" w:evenHBand="0" w:firstRowFirstColumn="0" w:firstRowLastColumn="0" w:lastRowFirstColumn="0" w:lastRowLastColumn="0"/>
-            </w:pPr>
           </w:p>
           <w:p>
             <w:pPr>
@@ -1928,13 +2369,68 @@
           </w:p>
         </w:tc>
       </w:tr>
+      <w:tr>
+        <w:trPr>
+          <w:cnfStyle w:val="000000100000" w:firstRow="0" w:lastRow="0" w:firstColumn="0" w:lastColumn="0" w:oddVBand="0" w:evenVBand="0" w:oddHBand="1" w:evenHBand="0" w:firstRowFirstColumn="0" w:firstRowLastColumn="0" w:lastRowFirstColumn="0" w:lastRowLastColumn="0"/>
+          <w:trHeight w:val="302"/>
+        </w:trPr>
+        <w:tc>
+          <w:tcPr>
+            <w:cnfStyle w:val="001000000000" w:firstRow="0" w:lastRow="0" w:firstColumn="1" w:lastColumn="0" w:oddVBand="0" w:evenVBand="0" w:oddHBand="0" w:evenHBand="0" w:firstRowFirstColumn="0" w:firstRowLastColumn="0" w:lastRowFirstColumn="0" w:lastRowLastColumn="0"/>
+            <w:tcW w:w="1101" w:type="dxa"/>
+          </w:tcPr>
+          <w:p>
+            <w:r>
+              <w:t>15.</w:t>
+            </w:r>
+          </w:p>
+        </w:tc>
+        <w:tc>
+          <w:tcPr>
+            <w:tcW w:w="4117" w:type="dxa"/>
+          </w:tcPr>
+          <w:p>
+            <w:pPr>
+              <w:cnfStyle w:val="000000100000" w:firstRow="0" w:lastRow="0" w:firstColumn="0" w:lastColumn="0" w:oddVBand="0" w:evenVBand="0" w:oddHBand="1" w:evenHBand="0" w:firstRowFirstColumn="0" w:firstRowLastColumn="0" w:lastRowFirstColumn="0" w:lastRowLastColumn="0"/>
+            </w:pPr>
+            <w:r>
+              <w:t>Laatste aanpassingen aan het product en checken of we voldoen aan alle verplichte onderdelen</w:t>
+            </w:r>
+            <w:r>
+              <w:t>, waarna het maken van het filmpje en inleveren van het product</w:t>
+            </w:r>
+          </w:p>
+        </w:tc>
+        <w:tc>
+          <w:tcPr>
+            <w:tcW w:w="4108" w:type="dxa"/>
+          </w:tcPr>
+          <w:p>
+            <w:pPr>
+              <w:cnfStyle w:val="000000100000" w:firstRow="0" w:lastRow="0" w:firstColumn="0" w:lastColumn="0" w:oddVBand="0" w:evenVBand="0" w:oddHBand="1" w:evenHBand="0" w:firstRowFirstColumn="0" w:firstRowLastColumn="0" w:lastRowFirstColumn="0" w:lastRowLastColumn="0"/>
+            </w:pPr>
+            <w:r>
+              <w:t>Iedereen</w:t>
+            </w:r>
+          </w:p>
+          <w:p>
+            <w:pPr>
+              <w:cnfStyle w:val="000000100000" w:firstRow="0" w:lastRow="0" w:firstColumn="0" w:lastColumn="0" w:oddVBand="0" w:evenVBand="0" w:oddHBand="1" w:evenHBand="0" w:firstRowFirstColumn="0" w:firstRowLastColumn="0" w:lastRowFirstColumn="0" w:lastRowLastColumn="0"/>
+            </w:pPr>
+          </w:p>
+          <w:p>
+            <w:pPr>
+              <w:cnfStyle w:val="000000100000" w:firstRow="0" w:lastRow="0" w:firstColumn="0" w:lastColumn="0" w:oddVBand="0" w:evenVBand="0" w:oddHBand="1" w:evenHBand="0" w:firstRowFirstColumn="0" w:firstRowLastColumn="0" w:lastRowFirstColumn="0" w:lastRowLastColumn="0"/>
+            </w:pPr>
+          </w:p>
+        </w:tc>
+      </w:tr>
     </w:tbl>
-    <w:p/>
     <w:p>
       <w:pPr>
         <w:pStyle w:val="Heading1"/>
       </w:pPr>
-      <w:bookmarkStart w:id="4" w:name="_Toc194182772"/>
+      <w:bookmarkStart w:id="4" w:name="_Toc194850482"/>
       <w:r>
         <w:lastRenderedPageBreak/>
         <w:t>Voorbereidend Onderzoek</w:t>
@@ -2008,96 +2504,19 @@
     <w:p/>
     <w:p/>
     <w:p/>
+    <w:p/>
+    <w:p/>
+    <w:p/>
     <w:p>
       <w:pPr>
         <w:pStyle w:val="Heading1"/>
       </w:pPr>
-      <w:bookmarkStart w:id="5" w:name="_Toc194182773"/>
-      <w:r>
-        <w:lastRenderedPageBreak/>
-        <w:t>Doelgroep</w:t>
-      </w:r>
-      <w:bookmarkEnd w:id="5"/>
-    </w:p>
-    <w:p>
-      <w:r>
-        <w:t>Onze website is bedoeld voor iedereen die geïnteresseerd is in de basisprincipes van chemie en het periodiek systeem</w:t>
-      </w:r>
-      <w:r>
-        <w:t xml:space="preserve">. </w:t>
-      </w:r>
-      <w:r>
-        <w:t>De belangrijkste doelgroepen zijn:</w:t>
-      </w:r>
-    </w:p>
-    <w:p>
-      <w:pPr>
-        <w:numPr>
-          <w:ilvl w:val="0"/>
-          <w:numId w:val="2"/>
-        </w:numPr>
-      </w:pPr>
-      <w:r>
-        <w:rPr>
-          <w:b/>
-          <w:bCs/>
-        </w:rPr>
-        <w:t>Scholieren en studenten</w:t>
-      </w:r>
-      <w:r>
-        <w:t xml:space="preserve"> – Onze website biedt een gestructureerde en toegankelijke bron van informatie voor middelbare scholieren en studenten die meer willen leren over chemie. De interactieve elementen en 3D-modellen helpen bij het beter begrijpen van de eigenschappen en toepassingen van deze elementen.</w:t>
-      </w:r>
-    </w:p>
-    <w:p>
-      <w:pPr>
-        <w:numPr>
-          <w:ilvl w:val="0"/>
-          <w:numId w:val="2"/>
-        </w:numPr>
-      </w:pPr>
-      <w:r>
-        <w:rPr>
-          <w:b/>
-          <w:bCs/>
-        </w:rPr>
-        <w:t>Docenten en educatieve instellingen</w:t>
-      </w:r>
-      <w:r>
-        <w:t xml:space="preserve"> – Leraren kunnen onze website gebruiken als aanvullend lesmateriaal om chemische concepten op een visuele en interactieve manier uit te leggen.</w:t>
-      </w:r>
-    </w:p>
-    <w:p>
-      <w:pPr>
-        <w:numPr>
-          <w:ilvl w:val="0"/>
-          <w:numId w:val="2"/>
-        </w:numPr>
-      </w:pPr>
-      <w:r>
-        <w:rPr>
-          <w:b/>
-          <w:bCs/>
-        </w:rPr>
-        <w:t>Wetenschapsliefhebbers en nieuwsgierige lezers</w:t>
-      </w:r>
-      <w:r>
-        <w:t xml:space="preserve"> – Mensen die geïnteresseerd zijn in scheikunde en wetenschap kunnen via onze website op een begrijpelijke manier ontdekken hoe deze elementen een rol spelen in ons dagelijks leven en de natuur.</w:t>
-      </w:r>
-    </w:p>
-    <w:p/>
-    <w:p/>
-    <w:p/>
-    <w:p/>
-    <w:p>
-      <w:pPr>
-        <w:pStyle w:val="Heading1"/>
-      </w:pPr>
-      <w:bookmarkStart w:id="6" w:name="_Toc194182774"/>
+      <w:bookmarkStart w:id="5" w:name="_Toc194850483"/>
       <w:r>
         <w:lastRenderedPageBreak/>
         <w:t>Schetsen</w:t>
       </w:r>
-      <w:bookmarkEnd w:id="6"/>
+      <w:bookmarkEnd w:id="5"/>
     </w:p>
     <w:p>
       <w:r>
@@ -2105,9 +2524,9 @@
           <w:noProof/>
         </w:rPr>
         <w:drawing>
-          <wp:inline distT="0" distB="0" distL="0" distR="0" wp14:anchorId="304DE21A" wp14:editId="73126A88">
-            <wp:extent cx="3772426" cy="2429214"/>
-            <wp:effectExtent l="0" t="0" r="0" b="9525"/>
+          <wp:inline distT="0" distB="0" distL="0" distR="0" wp14:anchorId="304DE21A" wp14:editId="62CDB873">
+            <wp:extent cx="5739205" cy="3695700"/>
+            <wp:effectExtent l="0" t="0" r="0" b="0"/>
             <wp:docPr id="55227948" name="Picture 1" descr="A card with writing on it&#10;&#10;AI-generated content may be incorrect."/>
             <wp:cNvGraphicFramePr>
               <a:graphicFrameLocks xmlns:a="http://schemas.openxmlformats.org/drawingml/2006/main" noChangeAspect="1"/>
@@ -2120,7 +2539,7 @@
                     <pic:cNvPicPr/>
                   </pic:nvPicPr>
                   <pic:blipFill>
-                    <a:blip r:embed="rId7"/>
+                    <a:blip r:embed="rId8"/>
                     <a:stretch>
                       <a:fillRect/>
                     </a:stretch>
@@ -2128,7 +2547,7 @@
                   <pic:spPr>
                     <a:xfrm>
                       <a:off x="0" y="0"/>
-                      <a:ext cx="3772426" cy="2429214"/>
+                      <a:ext cx="5747809" cy="3701241"/>
                     </a:xfrm>
                     <a:prstGeom prst="rect">
                       <a:avLst/>
@@ -2152,8 +2571,8 @@
           <w:noProof/>
         </w:rPr>
         <w:drawing>
-          <wp:inline distT="0" distB="0" distL="0" distR="0" wp14:anchorId="26C2FCD1" wp14:editId="6BE4981A">
-            <wp:extent cx="3820058" cy="2419688"/>
+          <wp:inline distT="0" distB="0" distL="0" distR="0" wp14:anchorId="26C2FCD1" wp14:editId="14E54BC9">
+            <wp:extent cx="5669136" cy="3590925"/>
             <wp:effectExtent l="0" t="0" r="0" b="0"/>
             <wp:docPr id="1982959857" name="Picture 1" descr="A black and white card with a diagram and text&#10;&#10;AI-generated content may be incorrect."/>
             <wp:cNvGraphicFramePr>
@@ -2167,7 +2586,7 @@
                     <pic:cNvPicPr/>
                   </pic:nvPicPr>
                   <pic:blipFill>
-                    <a:blip r:embed="rId8"/>
+                    <a:blip r:embed="rId9"/>
                     <a:stretch>
                       <a:fillRect/>
                     </a:stretch>
@@ -2175,7 +2594,7 @@
                   <pic:spPr>
                     <a:xfrm>
                       <a:off x="0" y="0"/>
-                      <a:ext cx="3820058" cy="2419688"/>
+                      <a:ext cx="5673236" cy="3593522"/>
                     </a:xfrm>
                     <a:prstGeom prst="rect">
                       <a:avLst/>
@@ -2196,14 +2615,14 @@
       </w:pPr>
       <w:r>
         <w:rPr>
-          <w:noProof/>
           <w:lang w:val="en-GB"/>
         </w:rPr>
+        <w:lastRenderedPageBreak/>
         <w:drawing>
-          <wp:inline distT="0" distB="0" distL="0" distR="0" wp14:anchorId="30C97DAE" wp14:editId="0E8A28AE">
-            <wp:extent cx="3867690" cy="2391109"/>
-            <wp:effectExtent l="0" t="0" r="0" b="9525"/>
-            <wp:docPr id="1920972283" name="Picture 1" descr="A computer screen shot of a computer screen&#10;&#10;AI-generated content may be incorrect."/>
+          <wp:inline distT="0" distB="0" distL="0" distR="0" wp14:anchorId="27C8C0BF" wp14:editId="0B1BB738">
+            <wp:extent cx="5731510" cy="3241675"/>
+            <wp:effectExtent l="0" t="0" r="0" b="0"/>
+            <wp:docPr id="87608302" name="Picture 1" descr="A black and white drawing of a hand&#10;&#10;AI-generated content may be incorrect."/>
             <wp:cNvGraphicFramePr>
               <a:graphicFrameLocks xmlns:a="http://schemas.openxmlformats.org/drawingml/2006/main" noChangeAspect="1"/>
             </wp:cNvGraphicFramePr>
@@ -2211,11 +2630,11 @@
               <a:graphicData uri="http://schemas.openxmlformats.org/drawingml/2006/picture">
                 <pic:pic xmlns:pic="http://schemas.openxmlformats.org/drawingml/2006/picture">
                   <pic:nvPicPr>
-                    <pic:cNvPr id="1920972283" name="Picture 1" descr="A computer screen shot of a computer screen&#10;&#10;AI-generated content may be incorrect."/>
+                    <pic:cNvPr id="87608302" name="Picture 1" descr="A black and white drawing of a hand&#10;&#10;AI-generated content may be incorrect."/>
                     <pic:cNvPicPr/>
                   </pic:nvPicPr>
                   <pic:blipFill>
-                    <a:blip r:embed="rId9"/>
+                    <a:blip r:embed="rId10"/>
                     <a:stretch>
                       <a:fillRect/>
                     </a:stretch>
@@ -2223,7 +2642,7 @@
                   <pic:spPr>
                     <a:xfrm>
                       <a:off x="0" y="0"/>
-                      <a:ext cx="3867690" cy="2391109"/>
+                      <a:ext cx="5731510" cy="3241675"/>
                     </a:xfrm>
                     <a:prstGeom prst="rect">
                       <a:avLst/>
@@ -2247,10 +2666,9 @@
           <w:noProof/>
           <w:lang w:val="en-GB"/>
         </w:rPr>
-        <w:lastRenderedPageBreak/>
         <w:drawing>
-          <wp:inline distT="0" distB="0" distL="0" distR="0" wp14:anchorId="20DB24A0" wp14:editId="5CCA8B77">
-            <wp:extent cx="3772426" cy="2419688"/>
+          <wp:inline distT="0" distB="0" distL="0" distR="0" wp14:anchorId="20DB24A0" wp14:editId="219CB22F">
+            <wp:extent cx="5791498" cy="3714750"/>
             <wp:effectExtent l="0" t="0" r="0" b="0"/>
             <wp:docPr id="132342362" name="Picture 1" descr="A diagram of a diagram&#10;&#10;AI-generated content may be incorrect."/>
             <wp:cNvGraphicFramePr>
@@ -2264,7 +2682,7 @@
                     <pic:cNvPicPr/>
                   </pic:nvPicPr>
                   <pic:blipFill>
-                    <a:blip r:embed="rId10"/>
+                    <a:blip r:embed="rId11"/>
                     <a:stretch>
                       <a:fillRect/>
                     </a:stretch>
@@ -2272,7 +2690,7 @@
                   <pic:spPr>
                     <a:xfrm>
                       <a:off x="0" y="0"/>
-                      <a:ext cx="3772426" cy="2419688"/>
+                      <a:ext cx="5800012" cy="3720211"/>
                     </a:xfrm>
                     <a:prstGeom prst="rect">
                       <a:avLst/>
@@ -2290,12 +2708,12 @@
       <w:pPr>
         <w:pStyle w:val="Heading1"/>
       </w:pPr>
-      <w:bookmarkStart w:id="7" w:name="_Toc194182775"/>
+      <w:bookmarkStart w:id="6" w:name="_Toc194850484"/>
       <w:r>
         <w:lastRenderedPageBreak/>
         <w:t>Producteisen</w:t>
       </w:r>
-      <w:bookmarkEnd w:id="7"/>
+      <w:bookmarkEnd w:id="6"/>
     </w:p>
     <w:p>
       <w:r>
@@ -2604,42 +3022,1290 @@
       <w:pPr>
         <w:pStyle w:val="Heading1"/>
       </w:pPr>
-      <w:bookmarkStart w:id="8" w:name="_Toc194182776"/>
+      <w:bookmarkStart w:id="7" w:name="_Toc194850485"/>
       <w:r>
         <w:lastRenderedPageBreak/>
         <w:t>Testverslag</w:t>
       </w:r>
-      <w:bookmarkEnd w:id="8"/>
-    </w:p>
-    <w:p>
-      <w:r>
-        <w:t xml:space="preserve"> </w:t>
-      </w:r>
-    </w:p>
-    <w:p/>
-    <w:p/>
-    <w:p/>
-    <w:p/>
-    <w:p/>
-    <w:p/>
-    <w:p/>
-    <w:p/>
-    <w:p/>
-    <w:p/>
-    <w:p/>
-    <w:p/>
-    <w:p/>
-    <w:p/>
-    <w:p/>
-    <w:p/>
-    <w:p/>
-    <w:p/>
-    <w:p/>
-    <w:p/>
-    <w:p/>
-    <w:p/>
-    <w:p/>
-    <w:p/>
+      <w:bookmarkEnd w:id="7"/>
+    </w:p>
+    <w:p>
+      <w:r>
+        <w:t>Hier zijn onze belangrijkste testen tijdens het maken van ons product samengevat:</w:t>
+      </w:r>
+    </w:p>
+    <w:tbl>
+      <w:tblPr>
+        <w:tblStyle w:val="GridTable1Light"/>
+        <w:tblW w:w="9889" w:type="dxa"/>
+        <w:tblLook w:val="04A0" w:firstRow="1" w:lastRow="0" w:firstColumn="1" w:lastColumn="0" w:noHBand="0" w:noVBand="1"/>
+      </w:tblPr>
+      <w:tblGrid>
+        <w:gridCol w:w="1527"/>
+        <w:gridCol w:w="1842"/>
+        <w:gridCol w:w="2126"/>
+        <w:gridCol w:w="1843"/>
+        <w:gridCol w:w="2551"/>
+      </w:tblGrid>
+      <w:tr>
+        <w:trPr>
+          <w:cnfStyle w:val="100000000000" w:firstRow="1" w:lastRow="0" w:firstColumn="0" w:lastColumn="0" w:oddVBand="0" w:evenVBand="0" w:oddHBand="0" w:evenHBand="0" w:firstRowFirstColumn="0" w:firstRowLastColumn="0" w:lastRowFirstColumn="0" w:lastRowLastColumn="0"/>
+        </w:trPr>
+        <w:tc>
+          <w:tcPr>
+            <w:cnfStyle w:val="001000000000" w:firstRow="0" w:lastRow="0" w:firstColumn="1" w:lastColumn="0" w:oddVBand="0" w:evenVBand="0" w:oddHBand="0" w:evenHBand="0" w:firstRowFirstColumn="0" w:firstRowLastColumn="0" w:lastRowFirstColumn="0" w:lastRowLastColumn="0"/>
+            <w:tcW w:w="1527" w:type="dxa"/>
+          </w:tcPr>
+          <w:p>
+            <w:r>
+              <w:t>Testnummer</w:t>
+            </w:r>
+          </w:p>
+        </w:tc>
+        <w:tc>
+          <w:tcPr>
+            <w:tcW w:w="1842" w:type="dxa"/>
+          </w:tcPr>
+          <w:p>
+            <w:pPr>
+              <w:cnfStyle w:val="100000000000" w:firstRow="1" w:lastRow="0" w:firstColumn="0" w:lastColumn="0" w:oddVBand="0" w:evenVBand="0" w:oddHBand="0" w:evenHBand="0" w:firstRowFirstColumn="0" w:firstRowLastColumn="0" w:lastRowFirstColumn="0" w:lastRowLastColumn="0"/>
+            </w:pPr>
+            <w:r>
+              <w:t>Testdoel</w:t>
+            </w:r>
+          </w:p>
+        </w:tc>
+        <w:tc>
+          <w:tcPr>
+            <w:tcW w:w="2126" w:type="dxa"/>
+          </w:tcPr>
+          <w:p>
+            <w:pPr>
+              <w:cnfStyle w:val="100000000000" w:firstRow="1" w:lastRow="0" w:firstColumn="0" w:lastColumn="0" w:oddVBand="0" w:evenVBand="0" w:oddHBand="0" w:evenHBand="0" w:firstRowFirstColumn="0" w:firstRowLastColumn="0" w:lastRowFirstColumn="0" w:lastRowLastColumn="0"/>
+            </w:pPr>
+            <w:r>
+              <w:t>Verwachte Resultaten</w:t>
+            </w:r>
+          </w:p>
+        </w:tc>
+        <w:tc>
+          <w:tcPr>
+            <w:tcW w:w="1843" w:type="dxa"/>
+          </w:tcPr>
+          <w:p>
+            <w:pPr>
+              <w:cnfStyle w:val="100000000000" w:firstRow="1" w:lastRow="0" w:firstColumn="0" w:lastColumn="0" w:oddVBand="0" w:evenVBand="0" w:oddHBand="0" w:evenHBand="0" w:firstRowFirstColumn="0" w:firstRowLastColumn="0" w:lastRowFirstColumn="0" w:lastRowLastColumn="0"/>
+            </w:pPr>
+            <w:r>
+              <w:t>Werkelijke Resultaten</w:t>
+            </w:r>
+          </w:p>
+        </w:tc>
+        <w:tc>
+          <w:tcPr>
+            <w:tcW w:w="2551" w:type="dxa"/>
+          </w:tcPr>
+          <w:p>
+            <w:pPr>
+              <w:cnfStyle w:val="100000000000" w:firstRow="1" w:lastRow="0" w:firstColumn="0" w:lastColumn="0" w:oddVBand="0" w:evenVBand="0" w:oddHBand="0" w:evenHBand="0" w:firstRowFirstColumn="0" w:firstRowLastColumn="0" w:lastRowFirstColumn="0" w:lastRowLastColumn="0"/>
+            </w:pPr>
+            <w:r>
+              <w:t>Opmerkingen</w:t>
+            </w:r>
+          </w:p>
+        </w:tc>
+      </w:tr>
+      <w:tr>
+        <w:tc>
+          <w:tcPr>
+            <w:cnfStyle w:val="001000000000" w:firstRow="0" w:lastRow="0" w:firstColumn="1" w:lastColumn="0" w:oddVBand="0" w:evenVBand="0" w:oddHBand="0" w:evenHBand="0" w:firstRowFirstColumn="0" w:firstRowLastColumn="0" w:lastRowFirstColumn="0" w:lastRowLastColumn="0"/>
+            <w:tcW w:w="1527" w:type="dxa"/>
+          </w:tcPr>
+          <w:p>
+            <w:pPr>
+              <w:rPr>
+                <w:b w:val="0"/>
+                <w:bCs w:val="0"/>
+              </w:rPr>
+            </w:pPr>
+            <w:r>
+              <w:rPr>
+                <w:b w:val="0"/>
+                <w:bCs w:val="0"/>
+              </w:rPr>
+              <w:t>1</w:t>
+            </w:r>
+          </w:p>
+        </w:tc>
+        <w:tc>
+          <w:tcPr>
+            <w:tcW w:w="1842" w:type="dxa"/>
+          </w:tcPr>
+          <w:p>
+            <w:pPr>
+              <w:cnfStyle w:val="000000000000" w:firstRow="0" w:lastRow="0" w:firstColumn="0" w:lastColumn="0" w:oddVBand="0" w:evenVBand="0" w:oddHBand="0" w:evenHBand="0" w:firstRowFirstColumn="0" w:firstRowLastColumn="0" w:lastRowFirstColumn="0" w:lastRowLastColumn="0"/>
+            </w:pPr>
+            <w:r>
+              <w:t>Kijken of het ons gelukt is zelf een HTML-pagina op te zetten.</w:t>
+            </w:r>
+          </w:p>
+        </w:tc>
+        <w:tc>
+          <w:tcPr>
+            <w:tcW w:w="2126" w:type="dxa"/>
+          </w:tcPr>
+          <w:p>
+            <w:pPr>
+              <w:cnfStyle w:val="000000000000" w:firstRow="0" w:lastRow="0" w:firstColumn="0" w:lastColumn="0" w:oddVBand="0" w:evenVBand="0" w:oddHBand="0" w:evenHBand="0" w:firstRowFirstColumn="0" w:firstRowLastColumn="0" w:lastRowFirstColumn="0" w:lastRowLastColumn="0"/>
+            </w:pPr>
+            <w:r>
+              <w:t>Dat het</w:t>
+            </w:r>
+            <w:r>
+              <w:t xml:space="preserve"> opzetten van een HTML-pagina </w:t>
+            </w:r>
+            <w:r>
+              <w:t>gelukt is</w:t>
+            </w:r>
+            <w:r>
+              <w:t>.</w:t>
+            </w:r>
+          </w:p>
+        </w:tc>
+        <w:tc>
+          <w:tcPr>
+            <w:tcW w:w="1843" w:type="dxa"/>
+          </w:tcPr>
+          <w:p>
+            <w:pPr>
+              <w:cnfStyle w:val="000000000000" w:firstRow="0" w:lastRow="0" w:firstColumn="0" w:lastColumn="0" w:oddVBand="0" w:evenVBand="0" w:oddHBand="0" w:evenHBand="0" w:firstRowFirstColumn="0" w:firstRowLastColumn="0" w:lastRowFirstColumn="0" w:lastRowLastColumn="0"/>
+            </w:pPr>
+            <w:r>
+              <w:t>Het opzetten van een HTML-pagina is gelukt.</w:t>
+            </w:r>
+          </w:p>
+        </w:tc>
+        <w:tc>
+          <w:tcPr>
+            <w:tcW w:w="2551" w:type="dxa"/>
+          </w:tcPr>
+          <w:p>
+            <w:pPr>
+              <w:cnfStyle w:val="000000000000" w:firstRow="0" w:lastRow="0" w:firstColumn="0" w:lastColumn="0" w:oddVBand="0" w:evenVBand="0" w:oddHBand="0" w:evenHBand="0" w:firstRowFirstColumn="0" w:firstRowLastColumn="0" w:lastRowFirstColumn="0" w:lastRowLastColumn="0"/>
+            </w:pPr>
+            <w:r>
+              <w:t>Geen fouten.</w:t>
+            </w:r>
+          </w:p>
+        </w:tc>
+      </w:tr>
+      <w:tr>
+        <w:tc>
+          <w:tcPr>
+            <w:cnfStyle w:val="001000000000" w:firstRow="0" w:lastRow="0" w:firstColumn="1" w:lastColumn="0" w:oddVBand="0" w:evenVBand="0" w:oddHBand="0" w:evenHBand="0" w:firstRowFirstColumn="0" w:firstRowLastColumn="0" w:lastRowFirstColumn="0" w:lastRowLastColumn="0"/>
+            <w:tcW w:w="1527" w:type="dxa"/>
+          </w:tcPr>
+          <w:p>
+            <w:pPr>
+              <w:rPr>
+                <w:b w:val="0"/>
+                <w:bCs w:val="0"/>
+              </w:rPr>
+            </w:pPr>
+            <w:r>
+              <w:rPr>
+                <w:b w:val="0"/>
+                <w:bCs w:val="0"/>
+              </w:rPr>
+              <w:t>2</w:t>
+            </w:r>
+          </w:p>
+        </w:tc>
+        <w:tc>
+          <w:tcPr>
+            <w:tcW w:w="1842" w:type="dxa"/>
+          </w:tcPr>
+          <w:p>
+            <w:pPr>
+              <w:cnfStyle w:val="000000000000" w:firstRow="0" w:lastRow="0" w:firstColumn="0" w:lastColumn="0" w:oddVBand="0" w:evenVBand="0" w:oddHBand="0" w:evenHBand="0" w:firstRowFirstColumn="0" w:firstRowLastColumn="0" w:lastRowFirstColumn="0" w:lastRowLastColumn="0"/>
+            </w:pPr>
+            <w:r>
+              <w:t>Het implementeren van een titel en een werkende startknop.</w:t>
+            </w:r>
+          </w:p>
+        </w:tc>
+        <w:tc>
+          <w:tcPr>
+            <w:tcW w:w="2126" w:type="dxa"/>
+          </w:tcPr>
+          <w:p>
+            <w:pPr>
+              <w:cnfStyle w:val="000000000000" w:firstRow="0" w:lastRow="0" w:firstColumn="0" w:lastColumn="0" w:oddVBand="0" w:evenVBand="0" w:oddHBand="0" w:evenHBand="0" w:firstRowFirstColumn="0" w:firstRowLastColumn="0" w:lastRowFirstColumn="0" w:lastRowLastColumn="0"/>
+            </w:pPr>
+            <w:r>
+              <w:t>De titel moet er mooi en aantrekkelijk uitzien en de startknop moet werken en kunnen verwijzen.</w:t>
+            </w:r>
+          </w:p>
+        </w:tc>
+        <w:tc>
+          <w:tcPr>
+            <w:tcW w:w="1843" w:type="dxa"/>
+          </w:tcPr>
+          <w:p>
+            <w:pPr>
+              <w:cnfStyle w:val="000000000000" w:firstRow="0" w:lastRow="0" w:firstColumn="0" w:lastColumn="0" w:oddVBand="0" w:evenVBand="0" w:oddHBand="0" w:evenHBand="0" w:firstRowFirstColumn="0" w:firstRowLastColumn="0" w:lastRowFirstColumn="0" w:lastRowLastColumn="0"/>
+            </w:pPr>
+            <w:r>
+              <w:t xml:space="preserve">De titel </w:t>
+            </w:r>
+            <w:r>
+              <w:t>zag er mooi uit en de startknop werkte.</w:t>
+            </w:r>
+          </w:p>
+        </w:tc>
+        <w:tc>
+          <w:tcPr>
+            <w:tcW w:w="2551" w:type="dxa"/>
+          </w:tcPr>
+          <w:p>
+            <w:pPr>
+              <w:cnfStyle w:val="000000000000" w:firstRow="0" w:lastRow="0" w:firstColumn="0" w:lastColumn="0" w:oddVBand="0" w:evenVBand="0" w:oddHBand="0" w:evenHBand="0" w:firstRowFirstColumn="0" w:firstRowLastColumn="0" w:lastRowFirstColumn="0" w:lastRowLastColumn="0"/>
+            </w:pPr>
+            <w:r>
+              <w:t>Geen fouten.</w:t>
+            </w:r>
+          </w:p>
+        </w:tc>
+      </w:tr>
+      <w:tr>
+        <w:tc>
+          <w:tcPr>
+            <w:cnfStyle w:val="001000000000" w:firstRow="0" w:lastRow="0" w:firstColumn="1" w:lastColumn="0" w:oddVBand="0" w:evenVBand="0" w:oddHBand="0" w:evenHBand="0" w:firstRowFirstColumn="0" w:firstRowLastColumn="0" w:lastRowFirstColumn="0" w:lastRowLastColumn="0"/>
+            <w:tcW w:w="1527" w:type="dxa"/>
+          </w:tcPr>
+          <w:p>
+            <w:pPr>
+              <w:rPr>
+                <w:b w:val="0"/>
+                <w:bCs w:val="0"/>
+              </w:rPr>
+            </w:pPr>
+            <w:r>
+              <w:rPr>
+                <w:b w:val="0"/>
+                <w:bCs w:val="0"/>
+              </w:rPr>
+              <w:t>3.</w:t>
+            </w:r>
+          </w:p>
+        </w:tc>
+        <w:tc>
+          <w:tcPr>
+            <w:tcW w:w="1842" w:type="dxa"/>
+          </w:tcPr>
+          <w:p>
+            <w:pPr>
+              <w:cnfStyle w:val="000000000000" w:firstRow="0" w:lastRow="0" w:firstColumn="0" w:lastColumn="0" w:oddVBand="0" w:evenVBand="0" w:oddHBand="0" w:evenHBand="0" w:firstRowFirstColumn="0" w:firstRowLastColumn="0" w:lastRowFirstColumn="0" w:lastRowLastColumn="0"/>
+            </w:pPr>
+            <w:r>
+              <w:t>Het implementeren van een geanimeerde achtergrond</w:t>
+            </w:r>
+            <w:r>
+              <w:t xml:space="preserve"> die moleculen voor moet stellen</w:t>
+            </w:r>
+            <w:r>
+              <w:t>.</w:t>
+            </w:r>
+          </w:p>
+        </w:tc>
+        <w:tc>
+          <w:tcPr>
+            <w:tcW w:w="2126" w:type="dxa"/>
+          </w:tcPr>
+          <w:p>
+            <w:pPr>
+              <w:cnfStyle w:val="000000000000" w:firstRow="0" w:lastRow="0" w:firstColumn="0" w:lastColumn="0" w:oddVBand="0" w:evenVBand="0" w:oddHBand="0" w:evenHBand="0" w:firstRowFirstColumn="0" w:firstRowLastColumn="0" w:lastRowFirstColumn="0" w:lastRowLastColumn="0"/>
+            </w:pPr>
+            <w:r>
+              <w:t>Dat de geanimeerde achtergrond werkt</w:t>
+            </w:r>
+            <w:r>
+              <w:t xml:space="preserve"> zoals we ons verbeelden.</w:t>
+            </w:r>
+          </w:p>
+        </w:tc>
+        <w:tc>
+          <w:tcPr>
+            <w:tcW w:w="1843" w:type="dxa"/>
+          </w:tcPr>
+          <w:p>
+            <w:pPr>
+              <w:cnfStyle w:val="000000000000" w:firstRow="0" w:lastRow="0" w:firstColumn="0" w:lastColumn="0" w:oddVBand="0" w:evenVBand="0" w:oddHBand="0" w:evenHBand="0" w:firstRowFirstColumn="0" w:firstRowLastColumn="0" w:lastRowFirstColumn="0" w:lastRowLastColumn="0"/>
+            </w:pPr>
+            <w:r>
+              <w:t xml:space="preserve">De achtergrond was wel geanimeerd maar er waren te veel moleculen en </w:t>
+            </w:r>
+            <w:r>
+              <w:t>er kwamen steeds meer moleculen na een klik.</w:t>
+            </w:r>
+          </w:p>
+        </w:tc>
+        <w:tc>
+          <w:tcPr>
+            <w:tcW w:w="2551" w:type="dxa"/>
+          </w:tcPr>
+          <w:p>
+            <w:pPr>
+              <w:cnfStyle w:val="000000000000" w:firstRow="0" w:lastRow="0" w:firstColumn="0" w:lastColumn="0" w:oddVBand="0" w:evenVBand="0" w:oddHBand="0" w:evenHBand="0" w:firstRowFirstColumn="0" w:firstRowLastColumn="0" w:lastRowFirstColumn="0" w:lastRowLastColumn="0"/>
+            </w:pPr>
+            <w:r>
+              <w:t>In de javascript het aantal moleculen veranderen en</w:t>
+            </w:r>
+            <w:r>
+              <w:t xml:space="preserve"> aanpassen dat er geen moleculen gemaakt kunnen worden door een muisklik.</w:t>
+            </w:r>
+          </w:p>
+        </w:tc>
+      </w:tr>
+      <w:tr>
+        <w:tc>
+          <w:tcPr>
+            <w:cnfStyle w:val="001000000000" w:firstRow="0" w:lastRow="0" w:firstColumn="1" w:lastColumn="0" w:oddVBand="0" w:evenVBand="0" w:oddHBand="0" w:evenHBand="0" w:firstRowFirstColumn="0" w:firstRowLastColumn="0" w:lastRowFirstColumn="0" w:lastRowLastColumn="0"/>
+            <w:tcW w:w="1527" w:type="dxa"/>
+          </w:tcPr>
+          <w:p>
+            <w:pPr>
+              <w:rPr>
+                <w:b w:val="0"/>
+                <w:bCs w:val="0"/>
+              </w:rPr>
+            </w:pPr>
+            <w:r>
+              <w:rPr>
+                <w:b w:val="0"/>
+                <w:bCs w:val="0"/>
+              </w:rPr>
+              <w:t>4.</w:t>
+            </w:r>
+          </w:p>
+        </w:tc>
+        <w:tc>
+          <w:tcPr>
+            <w:tcW w:w="1842" w:type="dxa"/>
+          </w:tcPr>
+          <w:p>
+            <w:pPr>
+              <w:cnfStyle w:val="000000000000" w:firstRow="0" w:lastRow="0" w:firstColumn="0" w:lastColumn="0" w:oddVBand="0" w:evenVBand="0" w:oddHBand="0" w:evenHBand="0" w:firstRowFirstColumn="0" w:firstRowLastColumn="0" w:lastRowFirstColumn="0" w:lastRowLastColumn="0"/>
+            </w:pPr>
+            <w:r>
+              <w:t>Het implementeren van een geanimeerde achtergrond die moleculen voor moet stellen.</w:t>
+            </w:r>
+          </w:p>
+        </w:tc>
+        <w:tc>
+          <w:tcPr>
+            <w:tcW w:w="2126" w:type="dxa"/>
+          </w:tcPr>
+          <w:p>
+            <w:pPr>
+              <w:cnfStyle w:val="000000000000" w:firstRow="0" w:lastRow="0" w:firstColumn="0" w:lastColumn="0" w:oddVBand="0" w:evenVBand="0" w:oddHBand="0" w:evenHBand="0" w:firstRowFirstColumn="0" w:firstRowLastColumn="0" w:lastRowFirstColumn="0" w:lastRowLastColumn="0"/>
+            </w:pPr>
+            <w:r>
+              <w:t>Dat de geanimeerde achtergrond werkt zoals we ons verbeelden.</w:t>
+            </w:r>
+          </w:p>
+        </w:tc>
+        <w:tc>
+          <w:tcPr>
+            <w:tcW w:w="1843" w:type="dxa"/>
+          </w:tcPr>
+          <w:p>
+            <w:pPr>
+              <w:cnfStyle w:val="000000000000" w:firstRow="0" w:lastRow="0" w:firstColumn="0" w:lastColumn="0" w:oddVBand="0" w:evenVBand="0" w:oddHBand="0" w:evenHBand="0" w:firstRowFirstColumn="0" w:firstRowLastColumn="0" w:lastRowFirstColumn="0" w:lastRowLastColumn="0"/>
+            </w:pPr>
+            <w:r>
+              <w:t>Er waren deze keer minder moleculen en er konden geen moleculen gemaakt worden door een muisklik.</w:t>
+            </w:r>
+          </w:p>
+        </w:tc>
+        <w:tc>
+          <w:tcPr>
+            <w:tcW w:w="2551" w:type="dxa"/>
+          </w:tcPr>
+          <w:p>
+            <w:pPr>
+              <w:cnfStyle w:val="000000000000" w:firstRow="0" w:lastRow="0" w:firstColumn="0" w:lastColumn="0" w:oddVBand="0" w:evenVBand="0" w:oddHBand="0" w:evenHBand="0" w:firstRowFirstColumn="0" w:firstRowLastColumn="0" w:lastRowFirstColumn="0" w:lastRowLastColumn="0"/>
+            </w:pPr>
+            <w:r>
+              <w:t>Geen fouten.</w:t>
+            </w:r>
+          </w:p>
+        </w:tc>
+      </w:tr>
+      <w:tr>
+        <w:tc>
+          <w:tcPr>
+            <w:cnfStyle w:val="001000000000" w:firstRow="0" w:lastRow="0" w:firstColumn="1" w:lastColumn="0" w:oddVBand="0" w:evenVBand="0" w:oddHBand="0" w:evenHBand="0" w:firstRowFirstColumn="0" w:firstRowLastColumn="0" w:lastRowFirstColumn="0" w:lastRowLastColumn="0"/>
+            <w:tcW w:w="1527" w:type="dxa"/>
+          </w:tcPr>
+          <w:p>
+            <w:pPr>
+              <w:rPr>
+                <w:b w:val="0"/>
+                <w:bCs w:val="0"/>
+              </w:rPr>
+            </w:pPr>
+            <w:r>
+              <w:rPr>
+                <w:b w:val="0"/>
+                <w:bCs w:val="0"/>
+              </w:rPr>
+              <w:t>5.</w:t>
+            </w:r>
+          </w:p>
+        </w:tc>
+        <w:tc>
+          <w:tcPr>
+            <w:tcW w:w="1842" w:type="dxa"/>
+          </w:tcPr>
+          <w:p>
+            <w:pPr>
+              <w:cnfStyle w:val="000000000000" w:firstRow="0" w:lastRow="0" w:firstColumn="0" w:lastColumn="0" w:oddVBand="0" w:evenVBand="0" w:oddHBand="0" w:evenHBand="0" w:firstRowFirstColumn="0" w:firstRowLastColumn="0" w:lastRowFirstColumn="0" w:lastRowLastColumn="0"/>
+            </w:pPr>
+            <w:r>
+              <w:t xml:space="preserve">Het opzetten van </w:t>
+            </w:r>
+            <w:r>
+              <w:t>vijf nieuwe HTML-pagina’s voor de elementen.</w:t>
+            </w:r>
+          </w:p>
+        </w:tc>
+        <w:tc>
+          <w:tcPr>
+            <w:tcW w:w="2126" w:type="dxa"/>
+          </w:tcPr>
+          <w:p>
+            <w:pPr>
+              <w:cnfStyle w:val="000000000000" w:firstRow="0" w:lastRow="0" w:firstColumn="0" w:lastColumn="0" w:oddVBand="0" w:evenVBand="0" w:oddHBand="0" w:evenHBand="0" w:firstRowFirstColumn="0" w:firstRowLastColumn="0" w:lastRowFirstColumn="0" w:lastRowLastColumn="0"/>
+            </w:pPr>
+            <w:r>
+              <w:t xml:space="preserve">Dat het opzetten van </w:t>
+            </w:r>
+            <w:r>
+              <w:t>de</w:t>
+            </w:r>
+            <w:r>
+              <w:t xml:space="preserve"> HTML-pagina</w:t>
+            </w:r>
+            <w:r>
+              <w:t>’s</w:t>
+            </w:r>
+            <w:r>
+              <w:t xml:space="preserve"> gelukt is.</w:t>
+            </w:r>
+          </w:p>
+        </w:tc>
+        <w:tc>
+          <w:tcPr>
+            <w:tcW w:w="1843" w:type="dxa"/>
+          </w:tcPr>
+          <w:p>
+            <w:pPr>
+              <w:cnfStyle w:val="000000000000" w:firstRow="0" w:lastRow="0" w:firstColumn="0" w:lastColumn="0" w:oddVBand="0" w:evenVBand="0" w:oddHBand="0" w:evenHBand="0" w:firstRowFirstColumn="0" w:firstRowLastColumn="0" w:lastRowFirstColumn="0" w:lastRowLastColumn="0"/>
+            </w:pPr>
+            <w:r>
+              <w:t>H</w:t>
+            </w:r>
+            <w:r>
+              <w:t xml:space="preserve">et opzetten van de HTML-pagina’s </w:t>
+            </w:r>
+            <w:r>
+              <w:t>is</w:t>
+            </w:r>
+            <w:r>
+              <w:t xml:space="preserve"> </w:t>
+            </w:r>
+            <w:r>
+              <w:t>gelukt</w:t>
+            </w:r>
+            <w:r>
+              <w:t>.</w:t>
+            </w:r>
+          </w:p>
+        </w:tc>
+        <w:tc>
+          <w:tcPr>
+            <w:tcW w:w="2551" w:type="dxa"/>
+          </w:tcPr>
+          <w:p>
+            <w:pPr>
+              <w:cnfStyle w:val="000000000000" w:firstRow="0" w:lastRow="0" w:firstColumn="0" w:lastColumn="0" w:oddVBand="0" w:evenVBand="0" w:oddHBand="0" w:evenHBand="0" w:firstRowFirstColumn="0" w:firstRowLastColumn="0" w:lastRowFirstColumn="0" w:lastRowLastColumn="0"/>
+            </w:pPr>
+            <w:r>
+              <w:t>Geen fouten.</w:t>
+            </w:r>
+          </w:p>
+        </w:tc>
+      </w:tr>
+      <w:tr>
+        <w:tc>
+          <w:tcPr>
+            <w:cnfStyle w:val="001000000000" w:firstRow="0" w:lastRow="0" w:firstColumn="1" w:lastColumn="0" w:oddVBand="0" w:evenVBand="0" w:oddHBand="0" w:evenHBand="0" w:firstRowFirstColumn="0" w:firstRowLastColumn="0" w:lastRowFirstColumn="0" w:lastRowLastColumn="0"/>
+            <w:tcW w:w="1527" w:type="dxa"/>
+          </w:tcPr>
+          <w:p>
+            <w:pPr>
+              <w:rPr>
+                <w:b w:val="0"/>
+                <w:bCs w:val="0"/>
+              </w:rPr>
+            </w:pPr>
+            <w:r>
+              <w:rPr>
+                <w:b w:val="0"/>
+                <w:bCs w:val="0"/>
+              </w:rPr>
+              <w:t>6.</w:t>
+            </w:r>
+          </w:p>
+        </w:tc>
+        <w:tc>
+          <w:tcPr>
+            <w:tcW w:w="1842" w:type="dxa"/>
+          </w:tcPr>
+          <w:p>
+            <w:pPr>
+              <w:cnfStyle w:val="000000000000" w:firstRow="0" w:lastRow="0" w:firstColumn="0" w:lastColumn="0" w:oddVBand="0" w:evenVBand="0" w:oddHBand="0" w:evenHBand="0" w:firstRowFirstColumn="0" w:firstRowLastColumn="0" w:lastRowFirstColumn="0" w:lastRowLastColumn="0"/>
+            </w:pPr>
+            <w:r>
+              <w:t>Het im</w:t>
+            </w:r>
+            <w:r>
+              <w:t>plementeren van de namen van de elementen met een beschrijving over het element.</w:t>
+            </w:r>
+          </w:p>
+        </w:tc>
+        <w:tc>
+          <w:tcPr>
+            <w:tcW w:w="2126" w:type="dxa"/>
+          </w:tcPr>
+          <w:p>
+            <w:pPr>
+              <w:cnfStyle w:val="000000000000" w:firstRow="0" w:lastRow="0" w:firstColumn="0" w:lastColumn="0" w:oddVBand="0" w:evenVBand="0" w:oddHBand="0" w:evenHBand="0" w:firstRowFirstColumn="0" w:firstRowLastColumn="0" w:lastRowFirstColumn="0" w:lastRowLastColumn="0"/>
+            </w:pPr>
+            <w:r>
+              <w:t>Dat de titel er goed uitziet en de tekst leesbaar is.</w:t>
+            </w:r>
+          </w:p>
+        </w:tc>
+        <w:tc>
+          <w:tcPr>
+            <w:tcW w:w="1843" w:type="dxa"/>
+          </w:tcPr>
+          <w:p>
+            <w:pPr>
+              <w:cnfStyle w:val="000000000000" w:firstRow="0" w:lastRow="0" w:firstColumn="0" w:lastColumn="0" w:oddVBand="0" w:evenVBand="0" w:oddHBand="0" w:evenHBand="0" w:firstRowFirstColumn="0" w:firstRowLastColumn="0" w:lastRowFirstColumn="0" w:lastRowLastColumn="0"/>
+            </w:pPr>
+            <w:r>
+              <w:t xml:space="preserve">De titel </w:t>
+            </w:r>
+            <w:r>
+              <w:t>is</w:t>
+            </w:r>
+            <w:r>
+              <w:t xml:space="preserve"> te klein en </w:t>
+            </w:r>
+            <w:r>
+              <w:t>te veel</w:t>
+            </w:r>
+            <w:r>
+              <w:t xml:space="preserve"> in het midden.</w:t>
+            </w:r>
+            <w:r>
+              <w:t xml:space="preserve"> De beschrijving </w:t>
+            </w:r>
+            <w:r>
+              <w:t>is</w:t>
+            </w:r>
+            <w:r>
+              <w:t xml:space="preserve"> erg groot en onleesbaar doordat je niet naar beneden </w:t>
+            </w:r>
+            <w:r>
+              <w:t>kan</w:t>
+            </w:r>
+            <w:r>
+              <w:t xml:space="preserve"> scrollen.</w:t>
+            </w:r>
+          </w:p>
+        </w:tc>
+        <w:tc>
+          <w:tcPr>
+            <w:tcW w:w="2551" w:type="dxa"/>
+          </w:tcPr>
+          <w:p>
+            <w:pPr>
+              <w:cnfStyle w:val="000000000000" w:firstRow="0" w:lastRow="0" w:firstColumn="0" w:lastColumn="0" w:oddVBand="0" w:evenVBand="0" w:oddHBand="0" w:evenHBand="0" w:firstRowFirstColumn="0" w:firstRowLastColumn="0" w:lastRowFirstColumn="0" w:lastRowLastColumn="0"/>
+            </w:pPr>
+            <w:r>
+              <w:t>De titel vergroten en naar links verplaatsen, daaronder de beschrijving plaatsen met een “</w:t>
+            </w:r>
+            <w:proofErr w:type="spellStart"/>
+            <w:r>
+              <w:t>scroll</w:t>
+            </w:r>
+            <w:proofErr w:type="spellEnd"/>
+            <w:r>
+              <w:t>” functie waardoor de informatie in een bepaald gebied blijft.</w:t>
+            </w:r>
+          </w:p>
+        </w:tc>
+      </w:tr>
+      <w:tr>
+        <w:tc>
+          <w:tcPr>
+            <w:cnfStyle w:val="001000000000" w:firstRow="0" w:lastRow="0" w:firstColumn="1" w:lastColumn="0" w:oddVBand="0" w:evenVBand="0" w:oddHBand="0" w:evenHBand="0" w:firstRowFirstColumn="0" w:firstRowLastColumn="0" w:lastRowFirstColumn="0" w:lastRowLastColumn="0"/>
+            <w:tcW w:w="1527" w:type="dxa"/>
+          </w:tcPr>
+          <w:p>
+            <w:pPr>
+              <w:rPr>
+                <w:b w:val="0"/>
+                <w:bCs w:val="0"/>
+              </w:rPr>
+            </w:pPr>
+            <w:r>
+              <w:rPr>
+                <w:b w:val="0"/>
+                <w:bCs w:val="0"/>
+              </w:rPr>
+              <w:t>7.</w:t>
+            </w:r>
+          </w:p>
+        </w:tc>
+        <w:tc>
+          <w:tcPr>
+            <w:tcW w:w="1842" w:type="dxa"/>
+          </w:tcPr>
+          <w:p>
+            <w:pPr>
+              <w:cnfStyle w:val="000000000000" w:firstRow="0" w:lastRow="0" w:firstColumn="0" w:lastColumn="0" w:oddVBand="0" w:evenVBand="0" w:oddHBand="0" w:evenHBand="0" w:firstRowFirstColumn="0" w:firstRowLastColumn="0" w:lastRowFirstColumn="0" w:lastRowLastColumn="0"/>
+            </w:pPr>
+            <w:r>
+              <w:t xml:space="preserve">De titels vergroten en de beschrijvingen </w:t>
+            </w:r>
+            <w:r>
+              <w:lastRenderedPageBreak/>
+              <w:t>beter laten functioneren.</w:t>
+            </w:r>
+          </w:p>
+        </w:tc>
+        <w:tc>
+          <w:tcPr>
+            <w:tcW w:w="2126" w:type="dxa"/>
+          </w:tcPr>
+          <w:p>
+            <w:pPr>
+              <w:cnfStyle w:val="000000000000" w:firstRow="0" w:lastRow="0" w:firstColumn="0" w:lastColumn="0" w:oddVBand="0" w:evenVBand="0" w:oddHBand="0" w:evenHBand="0" w:firstRowFirstColumn="0" w:firstRowLastColumn="0" w:lastRowFirstColumn="0" w:lastRowLastColumn="0"/>
+            </w:pPr>
+            <w:r>
+              <w:lastRenderedPageBreak/>
+              <w:t>Dat de titels er groot en mooi uitzien</w:t>
+            </w:r>
+            <w:r>
+              <w:t xml:space="preserve"> en op de </w:t>
+            </w:r>
+            <w:r>
+              <w:lastRenderedPageBreak/>
+              <w:t>goeie plek zitten,</w:t>
+            </w:r>
+            <w:r>
+              <w:t xml:space="preserve"> en dat de beschrijvingen leesbaar en ‘</w:t>
+            </w:r>
+            <w:proofErr w:type="spellStart"/>
+            <w:r>
+              <w:t>scrollable</w:t>
+            </w:r>
+            <w:proofErr w:type="spellEnd"/>
+            <w:r>
+              <w:t>’ zijn.</w:t>
+            </w:r>
+          </w:p>
+        </w:tc>
+        <w:tc>
+          <w:tcPr>
+            <w:tcW w:w="1843" w:type="dxa"/>
+          </w:tcPr>
+          <w:p>
+            <w:pPr>
+              <w:cnfStyle w:val="000000000000" w:firstRow="0" w:lastRow="0" w:firstColumn="0" w:lastColumn="0" w:oddVBand="0" w:evenVBand="0" w:oddHBand="0" w:evenHBand="0" w:firstRowFirstColumn="0" w:firstRowLastColumn="0" w:lastRowFirstColumn="0" w:lastRowLastColumn="0"/>
+            </w:pPr>
+            <w:r>
+              <w:lastRenderedPageBreak/>
+              <w:t>De titels zijn</w:t>
+            </w:r>
+            <w:r>
+              <w:t xml:space="preserve"> groot, mooi en op de goeie plek, </w:t>
+            </w:r>
+            <w:r>
+              <w:lastRenderedPageBreak/>
+              <w:t>de beschrijvingen zijn leesbaar en ‘</w:t>
+            </w:r>
+            <w:proofErr w:type="spellStart"/>
+            <w:r>
+              <w:t>scrollable</w:t>
+            </w:r>
+            <w:proofErr w:type="spellEnd"/>
+            <w:r>
+              <w:t>’.</w:t>
+            </w:r>
+          </w:p>
+        </w:tc>
+        <w:tc>
+          <w:tcPr>
+            <w:tcW w:w="2551" w:type="dxa"/>
+          </w:tcPr>
+          <w:p>
+            <w:pPr>
+              <w:cnfStyle w:val="000000000000" w:firstRow="0" w:lastRow="0" w:firstColumn="0" w:lastColumn="0" w:oddVBand="0" w:evenVBand="0" w:oddHBand="0" w:evenHBand="0" w:firstRowFirstColumn="0" w:firstRowLastColumn="0" w:lastRowFirstColumn="0" w:lastRowLastColumn="0"/>
+            </w:pPr>
+            <w:r>
+              <w:lastRenderedPageBreak/>
+              <w:t>Geen fouten.</w:t>
+            </w:r>
+          </w:p>
+        </w:tc>
+      </w:tr>
+      <w:tr>
+        <w:tc>
+          <w:tcPr>
+            <w:cnfStyle w:val="001000000000" w:firstRow="0" w:lastRow="0" w:firstColumn="1" w:lastColumn="0" w:oddVBand="0" w:evenVBand="0" w:oddHBand="0" w:evenHBand="0" w:firstRowFirstColumn="0" w:firstRowLastColumn="0" w:lastRowFirstColumn="0" w:lastRowLastColumn="0"/>
+            <w:tcW w:w="1527" w:type="dxa"/>
+          </w:tcPr>
+          <w:p>
+            <w:pPr>
+              <w:rPr>
+                <w:b w:val="0"/>
+                <w:bCs w:val="0"/>
+              </w:rPr>
+            </w:pPr>
+            <w:r>
+              <w:rPr>
+                <w:b w:val="0"/>
+                <w:bCs w:val="0"/>
+              </w:rPr>
+              <w:t>8.</w:t>
+            </w:r>
+          </w:p>
+        </w:tc>
+        <w:tc>
+          <w:tcPr>
+            <w:tcW w:w="1842" w:type="dxa"/>
+          </w:tcPr>
+          <w:p>
+            <w:pPr>
+              <w:cnfStyle w:val="000000000000" w:firstRow="0" w:lastRow="0" w:firstColumn="0" w:lastColumn="0" w:oddVBand="0" w:evenVBand="0" w:oddHBand="0" w:evenHBand="0" w:firstRowFirstColumn="0" w:firstRowLastColumn="0" w:lastRowFirstColumn="0" w:lastRowLastColumn="0"/>
+            </w:pPr>
+            <w:r>
+              <w:t>Implementatie van de 3D-modellen gemaakt in Blender</w:t>
+            </w:r>
+            <w:r>
+              <w:t>.</w:t>
+            </w:r>
+          </w:p>
+        </w:tc>
+        <w:tc>
+          <w:tcPr>
+            <w:tcW w:w="2126" w:type="dxa"/>
+          </w:tcPr>
+          <w:p>
+            <w:pPr>
+              <w:cnfStyle w:val="000000000000" w:firstRow="0" w:lastRow="0" w:firstColumn="0" w:lastColumn="0" w:oddVBand="0" w:evenVBand="0" w:oddHBand="0" w:evenHBand="0" w:firstRowFirstColumn="0" w:firstRowLastColumn="0" w:lastRowFirstColumn="0" w:lastRowLastColumn="0"/>
+            </w:pPr>
+            <w:r>
+              <w:t>We verwachten dat de 3D-modellen te zien kunnen zijn in de HTML-pagina en dat ze draaibaar zijn.</w:t>
+            </w:r>
+          </w:p>
+        </w:tc>
+        <w:tc>
+          <w:tcPr>
+            <w:tcW w:w="1843" w:type="dxa"/>
+          </w:tcPr>
+          <w:p>
+            <w:pPr>
+              <w:cnfStyle w:val="000000000000" w:firstRow="0" w:lastRow="0" w:firstColumn="0" w:lastColumn="0" w:oddVBand="0" w:evenVBand="0" w:oddHBand="0" w:evenHBand="0" w:firstRowFirstColumn="0" w:firstRowLastColumn="0" w:lastRowFirstColumn="0" w:lastRowLastColumn="0"/>
+            </w:pPr>
+            <w:r>
+              <w:t xml:space="preserve">De 3D-modellen </w:t>
+            </w:r>
+            <w:r>
+              <w:t>zijn</w:t>
+            </w:r>
+            <w:r>
+              <w:t xml:space="preserve"> alleen te zien in een eigen lokale ‘host-server’.</w:t>
+            </w:r>
+          </w:p>
+        </w:tc>
+        <w:tc>
+          <w:tcPr>
+            <w:tcW w:w="2551" w:type="dxa"/>
+          </w:tcPr>
+          <w:p>
+            <w:pPr>
+              <w:cnfStyle w:val="000000000000" w:firstRow="0" w:lastRow="0" w:firstColumn="0" w:lastColumn="0" w:oddVBand="0" w:evenVBand="0" w:oddHBand="0" w:evenHBand="0" w:firstRowFirstColumn="0" w:firstRowLastColumn="0" w:lastRowFirstColumn="0" w:lastRowLastColumn="0"/>
+            </w:pPr>
+            <w:r>
+              <w:t>De 3D-modellen moeten gepubliceerd worden op sites zoals GitHub om ze</w:t>
+            </w:r>
+            <w:r>
+              <w:t xml:space="preserve"> te kunnen laten zien op een website.</w:t>
+            </w:r>
+          </w:p>
+        </w:tc>
+      </w:tr>
+      <w:tr>
+        <w:tc>
+          <w:tcPr>
+            <w:cnfStyle w:val="001000000000" w:firstRow="0" w:lastRow="0" w:firstColumn="1" w:lastColumn="0" w:oddVBand="0" w:evenVBand="0" w:oddHBand="0" w:evenHBand="0" w:firstRowFirstColumn="0" w:firstRowLastColumn="0" w:lastRowFirstColumn="0" w:lastRowLastColumn="0"/>
+            <w:tcW w:w="1527" w:type="dxa"/>
+          </w:tcPr>
+          <w:p>
+            <w:pPr>
+              <w:rPr>
+                <w:b w:val="0"/>
+                <w:bCs w:val="0"/>
+              </w:rPr>
+            </w:pPr>
+            <w:r>
+              <w:rPr>
+                <w:b w:val="0"/>
+                <w:bCs w:val="0"/>
+              </w:rPr>
+              <w:t>7.</w:t>
+            </w:r>
+          </w:p>
+        </w:tc>
+        <w:tc>
+          <w:tcPr>
+            <w:tcW w:w="1842" w:type="dxa"/>
+          </w:tcPr>
+          <w:p>
+            <w:pPr>
+              <w:cnfStyle w:val="000000000000" w:firstRow="0" w:lastRow="0" w:firstColumn="0" w:lastColumn="0" w:oddVBand="0" w:evenVBand="0" w:oddHBand="0" w:evenHBand="0" w:firstRowFirstColumn="0" w:firstRowLastColumn="0" w:lastRowFirstColumn="0" w:lastRowLastColumn="0"/>
+            </w:pPr>
+            <w:r>
+              <w:t>De 3D-modellen publiceren op GitHub en vervolgens kijken</w:t>
+            </w:r>
+            <w:r>
+              <w:t xml:space="preserve"> of ze zichtbaar zijn in de HTML-pagina.</w:t>
+            </w:r>
+          </w:p>
+        </w:tc>
+        <w:tc>
+          <w:tcPr>
+            <w:tcW w:w="2126" w:type="dxa"/>
+          </w:tcPr>
+          <w:p>
+            <w:pPr>
+              <w:cnfStyle w:val="000000000000" w:firstRow="0" w:lastRow="0" w:firstColumn="0" w:lastColumn="0" w:oddVBand="0" w:evenVBand="0" w:oddHBand="0" w:evenHBand="0" w:firstRowFirstColumn="0" w:firstRowLastColumn="0" w:lastRowFirstColumn="0" w:lastRowLastColumn="0"/>
+            </w:pPr>
+            <w:r>
+              <w:t>We verwachten dat de 3D-modellen zichtbaar zullen zijn in onze eigen website na publicatie op GitHub.</w:t>
+            </w:r>
+          </w:p>
+        </w:tc>
+        <w:tc>
+          <w:tcPr>
+            <w:tcW w:w="1843" w:type="dxa"/>
+          </w:tcPr>
+          <w:p>
+            <w:pPr>
+              <w:cnfStyle w:val="000000000000" w:firstRow="0" w:lastRow="0" w:firstColumn="0" w:lastColumn="0" w:oddVBand="0" w:evenVBand="0" w:oddHBand="0" w:evenHBand="0" w:firstRowFirstColumn="0" w:firstRowLastColumn="0" w:lastRowFirstColumn="0" w:lastRowLastColumn="0"/>
+            </w:pPr>
+            <w:r>
+              <w:t>De 3D-modellen zijn te zien, de animaties van de 3D-modellen werken ook en ze zijn ook draaibaar.</w:t>
+            </w:r>
+          </w:p>
+        </w:tc>
+        <w:tc>
+          <w:tcPr>
+            <w:tcW w:w="2551" w:type="dxa"/>
+          </w:tcPr>
+          <w:p>
+            <w:pPr>
+              <w:cnfStyle w:val="000000000000" w:firstRow="0" w:lastRow="0" w:firstColumn="0" w:lastColumn="0" w:oddVBand="0" w:evenVBand="0" w:oddHBand="0" w:evenHBand="0" w:firstRowFirstColumn="0" w:firstRowLastColumn="0" w:lastRowFirstColumn="0" w:lastRowLastColumn="0"/>
+            </w:pPr>
+            <w:r>
+              <w:t>Onze website is nu ook te bereiken via andere apparaten.</w:t>
+            </w:r>
+          </w:p>
+        </w:tc>
+      </w:tr>
+      <w:tr>
+        <w:tc>
+          <w:tcPr>
+            <w:cnfStyle w:val="001000000000" w:firstRow="0" w:lastRow="0" w:firstColumn="1" w:lastColumn="0" w:oddVBand="0" w:evenVBand="0" w:oddHBand="0" w:evenHBand="0" w:firstRowFirstColumn="0" w:firstRowLastColumn="0" w:lastRowFirstColumn="0" w:lastRowLastColumn="0"/>
+            <w:tcW w:w="1527" w:type="dxa"/>
+          </w:tcPr>
+          <w:p>
+            <w:pPr>
+              <w:rPr>
+                <w:b w:val="0"/>
+                <w:bCs w:val="0"/>
+              </w:rPr>
+            </w:pPr>
+            <w:r>
+              <w:rPr>
+                <w:b w:val="0"/>
+                <w:bCs w:val="0"/>
+              </w:rPr>
+              <w:t>8.</w:t>
+            </w:r>
+          </w:p>
+        </w:tc>
+        <w:tc>
+          <w:tcPr>
+            <w:tcW w:w="1842" w:type="dxa"/>
+          </w:tcPr>
+          <w:p>
+            <w:pPr>
+              <w:cnfStyle w:val="000000000000" w:firstRow="0" w:lastRow="0" w:firstColumn="0" w:lastColumn="0" w:oddVBand="0" w:evenVBand="0" w:oddHBand="0" w:evenHBand="0" w:firstRowFirstColumn="0" w:firstRowLastColumn="0" w:lastRowFirstColumn="0" w:lastRowLastColumn="0"/>
+            </w:pPr>
+            <w:r>
+              <w:t>Het implementeren van een ‘</w:t>
+            </w:r>
+            <w:proofErr w:type="spellStart"/>
+            <w:r>
+              <w:t>night</w:t>
+            </w:r>
+            <w:proofErr w:type="spellEnd"/>
+            <w:r>
+              <w:t>-</w:t>
+            </w:r>
+            <w:proofErr w:type="spellStart"/>
+            <w:r>
+              <w:t>sky</w:t>
+            </w:r>
+            <w:proofErr w:type="spellEnd"/>
+            <w:r>
+              <w:t>-type’ achtergrond.</w:t>
+            </w:r>
+          </w:p>
+        </w:tc>
+        <w:tc>
+          <w:tcPr>
+            <w:tcW w:w="2126" w:type="dxa"/>
+          </w:tcPr>
+          <w:p>
+            <w:pPr>
+              <w:cnfStyle w:val="000000000000" w:firstRow="0" w:lastRow="0" w:firstColumn="0" w:lastColumn="0" w:oddVBand="0" w:evenVBand="0" w:oddHBand="0" w:evenHBand="0" w:firstRowFirstColumn="0" w:firstRowLastColumn="0" w:lastRowFirstColumn="0" w:lastRowLastColumn="0"/>
+            </w:pPr>
+            <w:r>
+              <w:t xml:space="preserve">We verwachten dat bij de pagina’s van elk individueel element de achtergrond veranderd in een </w:t>
+            </w:r>
+            <w:r>
+              <w:t>‘</w:t>
+            </w:r>
+            <w:proofErr w:type="spellStart"/>
+            <w:r>
+              <w:t>night</w:t>
+            </w:r>
+            <w:proofErr w:type="spellEnd"/>
+            <w:r>
+              <w:t>-</w:t>
+            </w:r>
+            <w:proofErr w:type="spellStart"/>
+            <w:r>
+              <w:t>sky</w:t>
+            </w:r>
+            <w:proofErr w:type="spellEnd"/>
+            <w:r>
+              <w:t>-type’ achtergrond met flikkerende sterren.</w:t>
+            </w:r>
+          </w:p>
+        </w:tc>
+        <w:tc>
+          <w:tcPr>
+            <w:tcW w:w="1843" w:type="dxa"/>
+          </w:tcPr>
+          <w:p>
+            <w:pPr>
+              <w:cnfStyle w:val="000000000000" w:firstRow="0" w:lastRow="0" w:firstColumn="0" w:lastColumn="0" w:oddVBand="0" w:evenVBand="0" w:oddHBand="0" w:evenHBand="0" w:firstRowFirstColumn="0" w:firstRowLastColumn="0" w:lastRowFirstColumn="0" w:lastRowLastColumn="0"/>
+            </w:pPr>
+            <w:r>
+              <w:t xml:space="preserve">De achtergronden zijn zichtbaar en de sterren flikkeren. De tekst </w:t>
+            </w:r>
+            <w:r>
+              <w:t xml:space="preserve">heeft een hogere </w:t>
+            </w:r>
+            <w:proofErr w:type="spellStart"/>
+            <w:r>
+              <w:t>z</w:t>
+            </w:r>
+            <w:proofErr w:type="spellEnd"/>
+            <w:r>
+              <w:t>-index dus is ook leesbaar.</w:t>
+            </w:r>
+          </w:p>
+        </w:tc>
+        <w:tc>
+          <w:tcPr>
+            <w:tcW w:w="2551" w:type="dxa"/>
+          </w:tcPr>
+          <w:p>
+            <w:pPr>
+              <w:cnfStyle w:val="000000000000" w:firstRow="0" w:lastRow="0" w:firstColumn="0" w:lastColumn="0" w:oddVBand="0" w:evenVBand="0" w:oddHBand="0" w:evenHBand="0" w:firstRowFirstColumn="0" w:firstRowLastColumn="0" w:lastRowFirstColumn="0" w:lastRowLastColumn="0"/>
+            </w:pPr>
+            <w:r>
+              <w:t>De achtergrond van de Three-</w:t>
+            </w:r>
+            <w:proofErr w:type="spellStart"/>
+            <w:proofErr w:type="gramStart"/>
+            <w:r>
+              <w:t>js.scene</w:t>
+            </w:r>
+            <w:proofErr w:type="spellEnd"/>
+            <w:proofErr w:type="gramEnd"/>
+            <w:r>
+              <w:t xml:space="preserve"> moet veranderd worden om de achtergrond van de pagina te kunnen zien achter het 3D-model.</w:t>
+            </w:r>
+          </w:p>
+        </w:tc>
+      </w:tr>
+      <w:tr>
+        <w:tc>
+          <w:tcPr>
+            <w:cnfStyle w:val="001000000000" w:firstRow="0" w:lastRow="0" w:firstColumn="1" w:lastColumn="0" w:oddVBand="0" w:evenVBand="0" w:oddHBand="0" w:evenHBand="0" w:firstRowFirstColumn="0" w:firstRowLastColumn="0" w:lastRowFirstColumn="0" w:lastRowLastColumn="0"/>
+            <w:tcW w:w="1527" w:type="dxa"/>
+          </w:tcPr>
+          <w:p>
+            <w:pPr>
+              <w:rPr>
+                <w:b w:val="0"/>
+                <w:bCs w:val="0"/>
+              </w:rPr>
+            </w:pPr>
+            <w:r>
+              <w:rPr>
+                <w:b w:val="0"/>
+                <w:bCs w:val="0"/>
+              </w:rPr>
+              <w:t>9.</w:t>
+            </w:r>
+          </w:p>
+        </w:tc>
+        <w:tc>
+          <w:tcPr>
+            <w:tcW w:w="1842" w:type="dxa"/>
+          </w:tcPr>
+          <w:p>
+            <w:pPr>
+              <w:cnfStyle w:val="000000000000" w:firstRow="0" w:lastRow="0" w:firstColumn="0" w:lastColumn="0" w:oddVBand="0" w:evenVBand="0" w:oddHBand="0" w:evenHBand="0" w:firstRowFirstColumn="0" w:firstRowLastColumn="0" w:lastRowFirstColumn="0" w:lastRowLastColumn="0"/>
+            </w:pPr>
+            <w:r>
+              <w:t xml:space="preserve">Het </w:t>
+            </w:r>
+            <w:r>
+              <w:t>‘verwijderen’</w:t>
+            </w:r>
+            <w:r>
+              <w:t xml:space="preserve"> van de Three.js-scene background.</w:t>
+            </w:r>
+          </w:p>
+        </w:tc>
+        <w:tc>
+          <w:tcPr>
+            <w:tcW w:w="2126" w:type="dxa"/>
+          </w:tcPr>
+          <w:p>
+            <w:pPr>
+              <w:cnfStyle w:val="000000000000" w:firstRow="0" w:lastRow="0" w:firstColumn="0" w:lastColumn="0" w:oddVBand="0" w:evenVBand="0" w:oddHBand="0" w:evenHBand="0" w:firstRowFirstColumn="0" w:firstRowLastColumn="0" w:lastRowFirstColumn="0" w:lastRowLastColumn="0"/>
+            </w:pPr>
+            <w:r>
+              <w:t>We verwachten dat de achtergrond van de pagina te zien zal zijn achter de 3D-modellen.</w:t>
+            </w:r>
+          </w:p>
+        </w:tc>
+        <w:tc>
+          <w:tcPr>
+            <w:tcW w:w="1843" w:type="dxa"/>
+          </w:tcPr>
+          <w:p>
+            <w:pPr>
+              <w:cnfStyle w:val="000000000000" w:firstRow="0" w:lastRow="0" w:firstColumn="0" w:lastColumn="0" w:oddVBand="0" w:evenVBand="0" w:oddHBand="0" w:evenHBand="0" w:firstRowFirstColumn="0" w:firstRowLastColumn="0" w:lastRowFirstColumn="0" w:lastRowLastColumn="0"/>
+            </w:pPr>
+            <w:r>
+              <w:t>De achtergrond van de pagina zijn te zien achter de 3D-modellen.</w:t>
+            </w:r>
+          </w:p>
+        </w:tc>
+        <w:tc>
+          <w:tcPr>
+            <w:tcW w:w="2551" w:type="dxa"/>
+          </w:tcPr>
+          <w:p>
+            <w:pPr>
+              <w:cnfStyle w:val="000000000000" w:firstRow="0" w:lastRow="0" w:firstColumn="0" w:lastColumn="0" w:oddVBand="0" w:evenVBand="0" w:oddHBand="0" w:evenHBand="0" w:firstRowFirstColumn="0" w:firstRowLastColumn="0" w:lastRowFirstColumn="0" w:lastRowLastColumn="0"/>
+            </w:pPr>
+            <w:r>
+              <w:t>Een navigatiebalk is nodig om andere elementen te kunnen bekijken (naar andere HTML-pagina’s te kunnen).</w:t>
+            </w:r>
+          </w:p>
+        </w:tc>
+      </w:tr>
+      <w:tr>
+        <w:tc>
+          <w:tcPr>
+            <w:cnfStyle w:val="001000000000" w:firstRow="0" w:lastRow="0" w:firstColumn="1" w:lastColumn="0" w:oddVBand="0" w:evenVBand="0" w:oddHBand="0" w:evenHBand="0" w:firstRowFirstColumn="0" w:firstRowLastColumn="0" w:lastRowFirstColumn="0" w:lastRowLastColumn="0"/>
+            <w:tcW w:w="1527" w:type="dxa"/>
+          </w:tcPr>
+          <w:p>
+            <w:pPr>
+              <w:rPr>
+                <w:b w:val="0"/>
+                <w:bCs w:val="0"/>
+              </w:rPr>
+            </w:pPr>
+            <w:r>
+              <w:rPr>
+                <w:b w:val="0"/>
+                <w:bCs w:val="0"/>
+              </w:rPr>
+              <w:t xml:space="preserve">10. </w:t>
+            </w:r>
+          </w:p>
+        </w:tc>
+        <w:tc>
+          <w:tcPr>
+            <w:tcW w:w="1842" w:type="dxa"/>
+          </w:tcPr>
+          <w:p>
+            <w:pPr>
+              <w:cnfStyle w:val="000000000000" w:firstRow="0" w:lastRow="0" w:firstColumn="0" w:lastColumn="0" w:oddVBand="0" w:evenVBand="0" w:oddHBand="0" w:evenHBand="0" w:firstRowFirstColumn="0" w:firstRowLastColumn="0" w:lastRowFirstColumn="0" w:lastRowLastColumn="0"/>
+            </w:pPr>
+            <w:r>
+              <w:t xml:space="preserve">Implementatie van vijf knoppen met de letters: H, </w:t>
+            </w:r>
+            <w:r>
+              <w:t>Be, Na, Mg, Li.</w:t>
+            </w:r>
+          </w:p>
+        </w:tc>
+        <w:tc>
+          <w:tcPr>
+            <w:tcW w:w="2126" w:type="dxa"/>
+          </w:tcPr>
+          <w:p>
+            <w:pPr>
+              <w:cnfStyle w:val="000000000000" w:firstRow="0" w:lastRow="0" w:firstColumn="0" w:lastColumn="0" w:oddVBand="0" w:evenVBand="0" w:oddHBand="0" w:evenHBand="0" w:firstRowFirstColumn="0" w:firstRowLastColumn="0" w:lastRowFirstColumn="0" w:lastRowLastColumn="0"/>
+            </w:pPr>
+            <w:r>
+              <w:t>We verwachten dat deze knoppen zullen werken en zullen verwijzen naar de individuele HTML-pagina’s van de elementen.</w:t>
+            </w:r>
+          </w:p>
+        </w:tc>
+        <w:tc>
+          <w:tcPr>
+            <w:tcW w:w="1843" w:type="dxa"/>
+          </w:tcPr>
+          <w:p>
+            <w:pPr>
+              <w:cnfStyle w:val="000000000000" w:firstRow="0" w:lastRow="0" w:firstColumn="0" w:lastColumn="0" w:oddVBand="0" w:evenVBand="0" w:oddHBand="0" w:evenHBand="0" w:firstRowFirstColumn="0" w:firstRowLastColumn="0" w:lastRowFirstColumn="0" w:lastRowLastColumn="0"/>
+            </w:pPr>
+            <w:r>
+              <w:t>De knoppen deden hun ding, alleen stonden ze op de verkeerde plek.</w:t>
+            </w:r>
+          </w:p>
+        </w:tc>
+        <w:tc>
+          <w:tcPr>
+            <w:tcW w:w="2551" w:type="dxa"/>
+          </w:tcPr>
+          <w:p>
+            <w:pPr>
+              <w:cnfStyle w:val="000000000000" w:firstRow="0" w:lastRow="0" w:firstColumn="0" w:lastColumn="0" w:oddVBand="0" w:evenVBand="0" w:oddHBand="0" w:evenHBand="0" w:firstRowFirstColumn="0" w:firstRowLastColumn="0" w:lastRowFirstColumn="0" w:lastRowLastColumn="0"/>
+            </w:pPr>
+            <w:r>
+              <w:t>De knoppen moeten meer naar links verschoven worden.</w:t>
+            </w:r>
+          </w:p>
+        </w:tc>
+      </w:tr>
+      <w:tr>
+        <w:tc>
+          <w:tcPr>
+            <w:cnfStyle w:val="001000000000" w:firstRow="0" w:lastRow="0" w:firstColumn="1" w:lastColumn="0" w:oddVBand="0" w:evenVBand="0" w:oddHBand="0" w:evenHBand="0" w:firstRowFirstColumn="0" w:firstRowLastColumn="0" w:lastRowFirstColumn="0" w:lastRowLastColumn="0"/>
+            <w:tcW w:w="1527" w:type="dxa"/>
+          </w:tcPr>
+          <w:p>
+            <w:pPr>
+              <w:rPr>
+                <w:b w:val="0"/>
+                <w:bCs w:val="0"/>
+              </w:rPr>
+            </w:pPr>
+            <w:r>
+              <w:rPr>
+                <w:b w:val="0"/>
+                <w:bCs w:val="0"/>
+              </w:rPr>
+              <w:t>11.</w:t>
+            </w:r>
+          </w:p>
+        </w:tc>
+        <w:tc>
+          <w:tcPr>
+            <w:tcW w:w="1842" w:type="dxa"/>
+          </w:tcPr>
+          <w:p>
+            <w:pPr>
+              <w:cnfStyle w:val="000000000000" w:firstRow="0" w:lastRow="0" w:firstColumn="0" w:lastColumn="0" w:oddVBand="0" w:evenVBand="0" w:oddHBand="0" w:evenHBand="0" w:firstRowFirstColumn="0" w:firstRowLastColumn="0" w:lastRowFirstColumn="0" w:lastRowLastColumn="0"/>
+            </w:pPr>
+            <w:r>
+              <w:t>Het veranderen van de code om de knoppen naar links te verschuiven.</w:t>
+            </w:r>
+          </w:p>
+        </w:tc>
+        <w:tc>
+          <w:tcPr>
+            <w:tcW w:w="2126" w:type="dxa"/>
+          </w:tcPr>
+          <w:p>
+            <w:pPr>
+              <w:cnfStyle w:val="000000000000" w:firstRow="0" w:lastRow="0" w:firstColumn="0" w:lastColumn="0" w:oddVBand="0" w:evenVBand="0" w:oddHBand="0" w:evenHBand="0" w:firstRowFirstColumn="0" w:firstRowLastColumn="0" w:lastRowFirstColumn="0" w:lastRowLastColumn="0"/>
+            </w:pPr>
+            <w:r>
+              <w:t>We verwachten dat de knoppen op de goeie plek zitten.</w:t>
+            </w:r>
+          </w:p>
+        </w:tc>
+        <w:tc>
+          <w:tcPr>
+            <w:tcW w:w="1843" w:type="dxa"/>
+          </w:tcPr>
+          <w:p>
+            <w:pPr>
+              <w:cnfStyle w:val="000000000000" w:firstRow="0" w:lastRow="0" w:firstColumn="0" w:lastColumn="0" w:oddVBand="0" w:evenVBand="0" w:oddHBand="0" w:evenHBand="0" w:firstRowFirstColumn="0" w:firstRowLastColumn="0" w:lastRowFirstColumn="0" w:lastRowLastColumn="0"/>
+            </w:pPr>
+            <w:r>
+              <w:t>De knoppen zitten op de goeie plek.</w:t>
+            </w:r>
+          </w:p>
+        </w:tc>
+        <w:tc>
+          <w:tcPr>
+            <w:tcW w:w="2551" w:type="dxa"/>
+          </w:tcPr>
+          <w:p>
+            <w:pPr>
+              <w:cnfStyle w:val="000000000000" w:firstRow="0" w:lastRow="0" w:firstColumn="0" w:lastColumn="0" w:oddVBand="0" w:evenVBand="0" w:oddHBand="0" w:evenHBand="0" w:firstRowFirstColumn="0" w:firstRowLastColumn="0" w:lastRowFirstColumn="0" w:lastRowLastColumn="0"/>
+            </w:pPr>
+            <w:r>
+              <w:t>Geen fouten.</w:t>
+            </w:r>
+          </w:p>
+        </w:tc>
+      </w:tr>
+    </w:tbl>
     <w:p/>
     <w:p/>
     <w:p/>
@@ -2648,15 +4314,1203 @@
       <w:pPr>
         <w:pStyle w:val="Heading1"/>
       </w:pPr>
-      <w:bookmarkStart w:id="9" w:name="_Toc194182777"/>
+      <w:bookmarkStart w:id="8" w:name="_Toc194850486"/>
       <w:r>
         <w:lastRenderedPageBreak/>
         <w:t>Oplevering Product</w:t>
       </w:r>
+      <w:bookmarkEnd w:id="8"/>
+    </w:p>
+    <w:p>
+      <w:pPr>
+        <w:rPr>
+          <w:b/>
+          <w:bCs/>
+        </w:rPr>
+      </w:pPr>
+      <w:r>
+        <w:rPr>
+          <w:b/>
+          <w:bCs/>
+        </w:rPr>
+        <w:t>Gebruikershandleiding</w:t>
+      </w:r>
+    </w:p>
+    <w:p>
+      <w:pPr>
+        <w:pStyle w:val="ListParagraph"/>
+        <w:numPr>
+          <w:ilvl w:val="0"/>
+          <w:numId w:val="11"/>
+        </w:numPr>
+      </w:pPr>
+      <w:r>
+        <w:t>Website</w:t>
+      </w:r>
+      <w:r>
+        <w:rPr>
+          <w:b/>
+          <w:bCs/>
+        </w:rPr>
+        <w:t>:</w:t>
+      </w:r>
+      <w:r>
+        <w:t xml:space="preserve"> </w:t>
+      </w:r>
+      <w:hyperlink r:id="rId12" w:history="1">
+        <w:r>
+          <w:rPr>
+            <w:rStyle w:val="Hyperlink"/>
+          </w:rPr>
+          <w:t>https://dimisrb.github.io/Element-Structures/</w:t>
+        </w:r>
+      </w:hyperlink>
+    </w:p>
+    <w:p>
+      <w:pPr>
+        <w:pStyle w:val="ListParagraph"/>
+        <w:numPr>
+          <w:ilvl w:val="0"/>
+          <w:numId w:val="11"/>
+        </w:numPr>
+      </w:pPr>
+      <w:r>
+        <w:t>Wat kun je op de site doen?</w:t>
+      </w:r>
+    </w:p>
+    <w:p>
+      <w:pPr>
+        <w:numPr>
+          <w:ilvl w:val="0"/>
+          <w:numId w:val="12"/>
+        </w:numPr>
+        <w:tabs>
+          <w:tab w:val="num" w:pos="720"/>
+        </w:tabs>
+      </w:pPr>
+      <w:r>
+        <w:t xml:space="preserve">Op de homepage </w:t>
+      </w:r>
+      <w:r>
+        <w:t>kun je het ‘avontuur’ beginnen door op de startknop te klikken.</w:t>
+      </w:r>
+    </w:p>
+    <w:p>
+      <w:pPr>
+        <w:numPr>
+          <w:ilvl w:val="0"/>
+          <w:numId w:val="12"/>
+        </w:numPr>
+        <w:tabs>
+          <w:tab w:val="num" w:pos="720"/>
+        </w:tabs>
+      </w:pPr>
+      <w:r>
+        <w:t xml:space="preserve">Aan de linkerkant van het scherm kun je informatie over </w:t>
+      </w:r>
+      <w:r>
+        <w:t>het element vinden.</w:t>
+      </w:r>
+    </w:p>
+    <w:p>
+      <w:pPr>
+        <w:numPr>
+          <w:ilvl w:val="0"/>
+          <w:numId w:val="12"/>
+        </w:numPr>
+        <w:tabs>
+          <w:tab w:val="num" w:pos="720"/>
+        </w:tabs>
+      </w:pPr>
+      <w:r>
+        <w:t xml:space="preserve">Via </w:t>
+      </w:r>
+      <w:r>
+        <w:t>de navigatiebalk linksonder in het scherm kun je navigeren naar andere elementen.</w:t>
+      </w:r>
+    </w:p>
+    <w:p>
+      <w:pPr>
+        <w:numPr>
+          <w:ilvl w:val="0"/>
+          <w:numId w:val="12"/>
+        </w:numPr>
+        <w:tabs>
+          <w:tab w:val="num" w:pos="720"/>
+        </w:tabs>
+      </w:pPr>
+      <w:r>
+        <w:t xml:space="preserve">Aan de rechterkant van het scherm kun je </w:t>
+      </w:r>
+      <w:r>
+        <w:t>het 3D-model draaien en in- en uitzoomen.</w:t>
+      </w:r>
+    </w:p>
+    <w:p>
+      <w:r>
+        <w:rPr>
+          <w:b/>
+          <w:bCs/>
+        </w:rPr>
+        <w:t>Aanbevolen browser</w:t>
+      </w:r>
+      <w:r>
+        <w:rPr>
+          <w:b/>
+          <w:bCs/>
+        </w:rPr>
+        <w:t xml:space="preserve">s: </w:t>
+      </w:r>
+      <w:r>
+        <w:t xml:space="preserve">Google Chrome, Firefox, Brave, Microsoft </w:t>
+      </w:r>
+      <w:proofErr w:type="spellStart"/>
+      <w:r>
+        <w:t>Edge</w:t>
+      </w:r>
+      <w:proofErr w:type="spellEnd"/>
+      <w:r>
+        <w:br/>
+      </w:r>
+      <w:r>
+        <w:rPr>
+          <w:b/>
+          <w:bCs/>
+        </w:rPr>
+        <w:t>Taal:</w:t>
+      </w:r>
+      <w:r>
+        <w:t xml:space="preserve"> </w:t>
+      </w:r>
+      <w:r>
+        <w:t>Engels</w:t>
+      </w:r>
+      <w:r>
+        <w:br/>
+      </w:r>
+      <w:r>
+        <w:rPr>
+          <w:b/>
+          <w:bCs/>
+        </w:rPr>
+        <w:t>Bij problemen:</w:t>
+      </w:r>
+      <w:r>
+        <w:t xml:space="preserve"> Herlaad de pagina of neem contact op </w:t>
+      </w:r>
+      <w:r>
+        <w:t xml:space="preserve">door </w:t>
+      </w:r>
+      <w:r>
+        <w:t>‘</w:t>
+      </w:r>
+      <w:proofErr w:type="spellStart"/>
+      <w:r>
+        <w:t>DimiSRB</w:t>
+      </w:r>
+      <w:proofErr w:type="spellEnd"/>
+      <w:r>
+        <w:t>’ te contacteren op GitHub (naam staat ook in de link).</w:t>
+      </w:r>
+    </w:p>
+    <w:p/>
+    <w:p/>
+    <w:p/>
+    <w:p/>
+    <w:p/>
+    <w:p/>
+    <w:p/>
+    <w:p/>
+    <w:p/>
+    <w:p/>
+    <w:p/>
+    <w:p/>
+    <w:p/>
+    <w:p/>
+    <w:p/>
+    <w:p/>
+    <w:p/>
+    <w:p/>
+    <w:p>
+      <w:pPr>
+        <w:pStyle w:val="Heading1"/>
+      </w:pPr>
+      <w:bookmarkStart w:id="9" w:name="_Toc194850487"/>
+      <w:r>
+        <w:lastRenderedPageBreak/>
+        <w:t>Gebruikte Materialen</w:t>
+      </w:r>
       <w:bookmarkEnd w:id="9"/>
     </w:p>
+    <w:p>
+      <w:r>
+        <w:t xml:space="preserve">We hebben vooral gebruikt gemaakt van </w:t>
+      </w:r>
+      <w:proofErr w:type="spellStart"/>
+      <w:r>
+        <w:t>ChatGPT</w:t>
+      </w:r>
+      <w:proofErr w:type="spellEnd"/>
+      <w:r>
+        <w:t xml:space="preserve">, want die hielp ons om de lastigste </w:t>
+      </w:r>
+      <w:r>
+        <w:t>fouten in de code te verbeteren. Daarnaast hebben we ook gebruik gemaakt van VS-Code, Blender</w:t>
+      </w:r>
+      <w:r>
+        <w:t xml:space="preserve"> en </w:t>
+      </w:r>
+      <w:r>
+        <w:t>GitHub</w:t>
+      </w:r>
+      <w:r>
+        <w:t>.</w:t>
+      </w:r>
+    </w:p>
+    <w:p>
+      <w:pPr>
+        <w:pStyle w:val="Heading2"/>
+      </w:pPr>
+      <w:bookmarkStart w:id="10" w:name="_Toc194850488"/>
+      <w:r>
+        <w:t>Visual Studio Code</w:t>
+      </w:r>
+      <w:r>
+        <w:rPr>
+          <w:rStyle w:val="FootnoteReference"/>
+          <w:b/>
+          <w:bCs/>
+        </w:rPr>
+        <w:footnoteReference w:id="4"/>
+      </w:r>
+      <w:bookmarkEnd w:id="10"/>
+      <w:r>
+        <w:t xml:space="preserve"> </w:t>
+      </w:r>
+    </w:p>
+    <w:p>
+      <w:r>
+        <w:t xml:space="preserve">Dit </w:t>
+      </w:r>
+      <w:r>
+        <w:t>is de structuur van onze publicatie op GitHub:</w:t>
+      </w:r>
+    </w:p>
+    <w:p>
+      <w:r>
+        <w:drawing>
+          <wp:inline distT="0" distB="0" distL="0" distR="0" wp14:anchorId="525185CD" wp14:editId="7D97880F">
+            <wp:extent cx="1571844" cy="3982006"/>
+            <wp:effectExtent l="0" t="0" r="9525" b="0"/>
+            <wp:docPr id="435329988" name="Picture 1" descr="A screenshot of a computer&#10;&#10;AI-generated content may be incorrect."/>
+            <wp:cNvGraphicFramePr>
+              <a:graphicFrameLocks xmlns:a="http://schemas.openxmlformats.org/drawingml/2006/main" noChangeAspect="1"/>
+            </wp:cNvGraphicFramePr>
+            <a:graphic xmlns:a="http://schemas.openxmlformats.org/drawingml/2006/main">
+              <a:graphicData uri="http://schemas.openxmlformats.org/drawingml/2006/picture">
+                <pic:pic xmlns:pic="http://schemas.openxmlformats.org/drawingml/2006/picture">
+                  <pic:nvPicPr>
+                    <pic:cNvPr id="435329988" name="Picture 1" descr="A screenshot of a computer&#10;&#10;AI-generated content may be incorrect."/>
+                    <pic:cNvPicPr/>
+                  </pic:nvPicPr>
+                  <pic:blipFill>
+                    <a:blip r:embed="rId13"/>
+                    <a:stretch>
+                      <a:fillRect/>
+                    </a:stretch>
+                  </pic:blipFill>
+                  <pic:spPr>
+                    <a:xfrm>
+                      <a:off x="0" y="0"/>
+                      <a:ext cx="1571844" cy="3982006"/>
+                    </a:xfrm>
+                    <a:prstGeom prst="rect">
+                      <a:avLst/>
+                    </a:prstGeom>
+                  </pic:spPr>
+                </pic:pic>
+              </a:graphicData>
+            </a:graphic>
+          </wp:inline>
+        </w:drawing>
+      </w:r>
+    </w:p>
+    <w:p>
+      <w:r>
+        <w:t>Op de volgende pagina laten we de belangrijkste code zien</w:t>
+      </w:r>
+      <w:r>
+        <w:t xml:space="preserve"> (screenshots gemaakt via de site</w:t>
+      </w:r>
+      <w:r>
+        <w:t xml:space="preserve"> </w:t>
+      </w:r>
+      <w:hyperlink r:id="rId14" w:history="1">
+        <w:r>
+          <w:rPr>
+            <w:rStyle w:val="Hyperlink"/>
+          </w:rPr>
+          <w:t>https://carbon.now.sh/</w:t>
+        </w:r>
+      </w:hyperlink>
+      <w:r>
+        <w:t>)</w:t>
+      </w:r>
+      <w:r>
+        <w:t xml:space="preserve"> van index.html (omdat dat de voorpagina is) en</w:t>
+      </w:r>
+      <w:r>
+        <w:t xml:space="preserve"> hydrogen.html (omdat de andere pagina’s zoals beryllium.html etc. ook dezelfde code bevatten, alleen de 3D-modellen en de tekst is aangepast aan het gegeven element.</w:t>
+      </w:r>
+    </w:p>
+    <w:p>
+      <w:pPr>
+        <w:pStyle w:val="Heading3"/>
+      </w:pPr>
+      <w:bookmarkStart w:id="11" w:name="_Toc194850489"/>
+      <w:r>
+        <w:lastRenderedPageBreak/>
+        <w:t>Index.html</w:t>
+      </w:r>
+      <w:bookmarkEnd w:id="11"/>
+    </w:p>
+    <w:p>
+      <w:r>
+        <w:drawing>
+          <wp:inline distT="0" distB="0" distL="0" distR="0" wp14:anchorId="74319CEA" wp14:editId="0CAC3211">
+            <wp:extent cx="5731510" cy="6330950"/>
+            <wp:effectExtent l="0" t="0" r="0" b="0"/>
+            <wp:docPr id="355496725" name="Picture 1" descr="A screen shot of a computer screen&#10;&#10;AI-generated content may be incorrect."/>
+            <wp:cNvGraphicFramePr>
+              <a:graphicFrameLocks xmlns:a="http://schemas.openxmlformats.org/drawingml/2006/main" noChangeAspect="1"/>
+            </wp:cNvGraphicFramePr>
+            <a:graphic xmlns:a="http://schemas.openxmlformats.org/drawingml/2006/main">
+              <a:graphicData uri="http://schemas.openxmlformats.org/drawingml/2006/picture">
+                <pic:pic xmlns:pic="http://schemas.openxmlformats.org/drawingml/2006/picture">
+                  <pic:nvPicPr>
+                    <pic:cNvPr id="355496725" name="Picture 1" descr="A screen shot of a computer screen&#10;&#10;AI-generated content may be incorrect."/>
+                    <pic:cNvPicPr/>
+                  </pic:nvPicPr>
+                  <pic:blipFill>
+                    <a:blip r:embed="rId15"/>
+                    <a:stretch>
+                      <a:fillRect/>
+                    </a:stretch>
+                  </pic:blipFill>
+                  <pic:spPr>
+                    <a:xfrm>
+                      <a:off x="0" y="0"/>
+                      <a:ext cx="5731510" cy="6330950"/>
+                    </a:xfrm>
+                    <a:prstGeom prst="rect">
+                      <a:avLst/>
+                    </a:prstGeom>
+                  </pic:spPr>
+                </pic:pic>
+              </a:graphicData>
+            </a:graphic>
+          </wp:inline>
+        </w:drawing>
+      </w:r>
+    </w:p>
+    <w:p>
+      <w:r>
+        <w:lastRenderedPageBreak/>
+        <w:drawing>
+          <wp:inline distT="0" distB="0" distL="0" distR="0" wp14:anchorId="5B585B17" wp14:editId="26C9ED04">
+            <wp:extent cx="5731510" cy="5718175"/>
+            <wp:effectExtent l="0" t="0" r="0" b="0"/>
+            <wp:docPr id="839702028" name="Picture 1" descr="A screen shot of a computer screen&#10;&#10;AI-generated content may be incorrect."/>
+            <wp:cNvGraphicFramePr>
+              <a:graphicFrameLocks xmlns:a="http://schemas.openxmlformats.org/drawingml/2006/main" noChangeAspect="1"/>
+            </wp:cNvGraphicFramePr>
+            <a:graphic xmlns:a="http://schemas.openxmlformats.org/drawingml/2006/main">
+              <a:graphicData uri="http://schemas.openxmlformats.org/drawingml/2006/picture">
+                <pic:pic xmlns:pic="http://schemas.openxmlformats.org/drawingml/2006/picture">
+                  <pic:nvPicPr>
+                    <pic:cNvPr id="839702028" name="Picture 1" descr="A screen shot of a computer screen&#10;&#10;AI-generated content may be incorrect."/>
+                    <pic:cNvPicPr/>
+                  </pic:nvPicPr>
+                  <pic:blipFill>
+                    <a:blip r:embed="rId16"/>
+                    <a:stretch>
+                      <a:fillRect/>
+                    </a:stretch>
+                  </pic:blipFill>
+                  <pic:spPr>
+                    <a:xfrm>
+                      <a:off x="0" y="0"/>
+                      <a:ext cx="5731510" cy="5718175"/>
+                    </a:xfrm>
+                    <a:prstGeom prst="rect">
+                      <a:avLst/>
+                    </a:prstGeom>
+                  </pic:spPr>
+                </pic:pic>
+              </a:graphicData>
+            </a:graphic>
+          </wp:inline>
+        </w:drawing>
+      </w:r>
+    </w:p>
+    <w:p>
+      <w:r>
+        <w:t>De HTML- en CSS-Code heb</w:t>
+      </w:r>
+      <w:r>
+        <w:t xml:space="preserve">ben we grotendeels zelf gedaan, </w:t>
+      </w:r>
+      <w:r>
+        <w:t>vanaf de hele &lt;</w:t>
+      </w:r>
+      <w:proofErr w:type="spellStart"/>
+      <w:r>
+        <w:t>head</w:t>
+      </w:r>
+      <w:proofErr w:type="spellEnd"/>
+      <w:r>
+        <w:t xml:space="preserve">&gt; sectie tot de &lt;body&gt; sectie. Vanaf de &lt;script&gt; sectie hebben we vooral gebruik gemaakt van </w:t>
+      </w:r>
+      <w:proofErr w:type="spellStart"/>
+      <w:r>
+        <w:t>ChatGPT</w:t>
+      </w:r>
+      <w:proofErr w:type="spellEnd"/>
+      <w:r>
+        <w:t xml:space="preserve"> omdat daar </w:t>
+      </w:r>
+      <w:r>
+        <w:t>in Javascript wordt geprogrammeerd en we hebben geen kennis over die codetaal.</w:t>
+      </w:r>
+    </w:p>
+    <w:p>
+      <w:pPr>
+        <w:rPr>
+          <w:b/>
+          <w:bCs/>
+        </w:rPr>
+      </w:pPr>
+    </w:p>
+    <w:p>
+      <w:pPr>
+        <w:rPr>
+          <w:b/>
+          <w:bCs/>
+        </w:rPr>
+      </w:pPr>
+    </w:p>
+    <w:p>
+      <w:pPr>
+        <w:rPr>
+          <w:b/>
+          <w:bCs/>
+        </w:rPr>
+      </w:pPr>
+    </w:p>
+    <w:p>
+      <w:pPr>
+        <w:rPr>
+          <w:b/>
+          <w:bCs/>
+        </w:rPr>
+      </w:pPr>
+    </w:p>
+    <w:p>
+      <w:pPr>
+        <w:rPr>
+          <w:b/>
+          <w:bCs/>
+        </w:rPr>
+      </w:pPr>
+    </w:p>
+    <w:p>
+      <w:pPr>
+        <w:rPr>
+          <w:b/>
+          <w:bCs/>
+        </w:rPr>
+      </w:pPr>
+    </w:p>
+    <w:p>
+      <w:pPr>
+        <w:rPr>
+          <w:b/>
+          <w:bCs/>
+        </w:rPr>
+      </w:pPr>
+    </w:p>
+    <w:p>
+      <w:pPr>
+        <w:rPr>
+          <w:b/>
+          <w:bCs/>
+        </w:rPr>
+      </w:pPr>
+    </w:p>
+    <w:p>
+      <w:pPr>
+        <w:pStyle w:val="Heading3"/>
+      </w:pPr>
+      <w:bookmarkStart w:id="12" w:name="_Toc194850490"/>
+      <w:r>
+        <w:lastRenderedPageBreak/>
+        <w:t>De elementen-pagina’s (hydrogen.html, beryllium.html etc.)</w:t>
+      </w:r>
+      <w:bookmarkEnd w:id="12"/>
+    </w:p>
+    <w:p>
+      <w:r>
+        <w:t xml:space="preserve"> </w:t>
+      </w:r>
+      <w:r>
+        <w:drawing>
+          <wp:inline distT="0" distB="0" distL="0" distR="0" wp14:anchorId="3861059C" wp14:editId="707F0957">
+            <wp:extent cx="5731510" cy="6703060"/>
+            <wp:effectExtent l="0" t="0" r="0" b="0"/>
+            <wp:docPr id="239168703" name="Picture 1" descr="A screen shot of a computer program&#10;&#10;AI-generated content may be incorrect."/>
+            <wp:cNvGraphicFramePr>
+              <a:graphicFrameLocks xmlns:a="http://schemas.openxmlformats.org/drawingml/2006/main" noChangeAspect="1"/>
+            </wp:cNvGraphicFramePr>
+            <a:graphic xmlns:a="http://schemas.openxmlformats.org/drawingml/2006/main">
+              <a:graphicData uri="http://schemas.openxmlformats.org/drawingml/2006/picture">
+                <pic:pic xmlns:pic="http://schemas.openxmlformats.org/drawingml/2006/picture">
+                  <pic:nvPicPr>
+                    <pic:cNvPr id="239168703" name="Picture 1" descr="A screen shot of a computer program&#10;&#10;AI-generated content may be incorrect."/>
+                    <pic:cNvPicPr/>
+                  </pic:nvPicPr>
+                  <pic:blipFill>
+                    <a:blip r:embed="rId17"/>
+                    <a:stretch>
+                      <a:fillRect/>
+                    </a:stretch>
+                  </pic:blipFill>
+                  <pic:spPr>
+                    <a:xfrm>
+                      <a:off x="0" y="0"/>
+                      <a:ext cx="5731510" cy="6703060"/>
+                    </a:xfrm>
+                    <a:prstGeom prst="rect">
+                      <a:avLst/>
+                    </a:prstGeom>
+                  </pic:spPr>
+                </pic:pic>
+              </a:graphicData>
+            </a:graphic>
+          </wp:inline>
+        </w:drawing>
+      </w:r>
+    </w:p>
+    <w:p>
+      <w:r>
+        <w:lastRenderedPageBreak/>
+        <w:drawing>
+          <wp:inline distT="0" distB="0" distL="0" distR="0" wp14:anchorId="55A9B735" wp14:editId="21CCB153">
+            <wp:extent cx="5731510" cy="5731510"/>
+            <wp:effectExtent l="0" t="0" r="0" b="0"/>
+            <wp:docPr id="714833441" name="Picture 1" descr="A screen shot of a computer program&#10;&#10;AI-generated content may be incorrect."/>
+            <wp:cNvGraphicFramePr>
+              <a:graphicFrameLocks xmlns:a="http://schemas.openxmlformats.org/drawingml/2006/main" noChangeAspect="1"/>
+            </wp:cNvGraphicFramePr>
+            <a:graphic xmlns:a="http://schemas.openxmlformats.org/drawingml/2006/main">
+              <a:graphicData uri="http://schemas.openxmlformats.org/drawingml/2006/picture">
+                <pic:pic xmlns:pic="http://schemas.openxmlformats.org/drawingml/2006/picture">
+                  <pic:nvPicPr>
+                    <pic:cNvPr id="714833441" name="Picture 1" descr="A screen shot of a computer program&#10;&#10;AI-generated content may be incorrect."/>
+                    <pic:cNvPicPr/>
+                  </pic:nvPicPr>
+                  <pic:blipFill>
+                    <a:blip r:embed="rId18"/>
+                    <a:stretch>
+                      <a:fillRect/>
+                    </a:stretch>
+                  </pic:blipFill>
+                  <pic:spPr>
+                    <a:xfrm>
+                      <a:off x="0" y="0"/>
+                      <a:ext cx="5731510" cy="5731510"/>
+                    </a:xfrm>
+                    <a:prstGeom prst="rect">
+                      <a:avLst/>
+                    </a:prstGeom>
+                  </pic:spPr>
+                </pic:pic>
+              </a:graphicData>
+            </a:graphic>
+          </wp:inline>
+        </w:drawing>
+      </w:r>
+    </w:p>
+    <w:p>
+      <w:r>
+        <w:lastRenderedPageBreak/>
+        <w:drawing>
+          <wp:inline distT="0" distB="0" distL="0" distR="0" wp14:anchorId="7C436CE9" wp14:editId="19B72F93">
+            <wp:extent cx="5731510" cy="6506210"/>
+            <wp:effectExtent l="0" t="0" r="0" b="0"/>
+            <wp:docPr id="1252762033" name="Picture 1" descr="A screen shot of a computer program&#10;&#10;AI-generated content may be incorrect."/>
+            <wp:cNvGraphicFramePr>
+              <a:graphicFrameLocks xmlns:a="http://schemas.openxmlformats.org/drawingml/2006/main" noChangeAspect="1"/>
+            </wp:cNvGraphicFramePr>
+            <a:graphic xmlns:a="http://schemas.openxmlformats.org/drawingml/2006/main">
+              <a:graphicData uri="http://schemas.openxmlformats.org/drawingml/2006/picture">
+                <pic:pic xmlns:pic="http://schemas.openxmlformats.org/drawingml/2006/picture">
+                  <pic:nvPicPr>
+                    <pic:cNvPr id="1252762033" name="Picture 1" descr="A screen shot of a computer program&#10;&#10;AI-generated content may be incorrect."/>
+                    <pic:cNvPicPr/>
+                  </pic:nvPicPr>
+                  <pic:blipFill>
+                    <a:blip r:embed="rId19"/>
+                    <a:stretch>
+                      <a:fillRect/>
+                    </a:stretch>
+                  </pic:blipFill>
+                  <pic:spPr>
+                    <a:xfrm>
+                      <a:off x="0" y="0"/>
+                      <a:ext cx="5731510" cy="6506210"/>
+                    </a:xfrm>
+                    <a:prstGeom prst="rect">
+                      <a:avLst/>
+                    </a:prstGeom>
+                  </pic:spPr>
+                </pic:pic>
+              </a:graphicData>
+            </a:graphic>
+          </wp:inline>
+        </w:drawing>
+      </w:r>
+    </w:p>
+    <w:p>
+      <w:r>
+        <w:lastRenderedPageBreak/>
+        <w:drawing>
+          <wp:inline distT="0" distB="0" distL="0" distR="0" wp14:anchorId="44C90602" wp14:editId="3C9C7D53">
+            <wp:extent cx="5731510" cy="6352540"/>
+            <wp:effectExtent l="0" t="0" r="0" b="0"/>
+            <wp:docPr id="933804481" name="Picture 1" descr="A screen shot of a computer screen&#10;&#10;AI-generated content may be incorrect."/>
+            <wp:cNvGraphicFramePr>
+              <a:graphicFrameLocks xmlns:a="http://schemas.openxmlformats.org/drawingml/2006/main" noChangeAspect="1"/>
+            </wp:cNvGraphicFramePr>
+            <a:graphic xmlns:a="http://schemas.openxmlformats.org/drawingml/2006/main">
+              <a:graphicData uri="http://schemas.openxmlformats.org/drawingml/2006/picture">
+                <pic:pic xmlns:pic="http://schemas.openxmlformats.org/drawingml/2006/picture">
+                  <pic:nvPicPr>
+                    <pic:cNvPr id="933804481" name="Picture 1" descr="A screen shot of a computer screen&#10;&#10;AI-generated content may be incorrect."/>
+                    <pic:cNvPicPr/>
+                  </pic:nvPicPr>
+                  <pic:blipFill>
+                    <a:blip r:embed="rId20"/>
+                    <a:stretch>
+                      <a:fillRect/>
+                    </a:stretch>
+                  </pic:blipFill>
+                  <pic:spPr>
+                    <a:xfrm>
+                      <a:off x="0" y="0"/>
+                      <a:ext cx="5731510" cy="6352540"/>
+                    </a:xfrm>
+                    <a:prstGeom prst="rect">
+                      <a:avLst/>
+                    </a:prstGeom>
+                  </pic:spPr>
+                </pic:pic>
+              </a:graphicData>
+            </a:graphic>
+          </wp:inline>
+        </w:drawing>
+      </w:r>
+    </w:p>
+    <w:p>
+      <w:r>
+        <w:lastRenderedPageBreak/>
+        <w:drawing>
+          <wp:inline distT="0" distB="0" distL="0" distR="0" wp14:anchorId="082AC473" wp14:editId="30B7F090">
+            <wp:extent cx="5731510" cy="5928995"/>
+            <wp:effectExtent l="0" t="0" r="0" b="0"/>
+            <wp:docPr id="783579057" name="Picture 1" descr="A screenshot of a computer screen&#10;&#10;AI-generated content may be incorrect."/>
+            <wp:cNvGraphicFramePr>
+              <a:graphicFrameLocks xmlns:a="http://schemas.openxmlformats.org/drawingml/2006/main" noChangeAspect="1"/>
+            </wp:cNvGraphicFramePr>
+            <a:graphic xmlns:a="http://schemas.openxmlformats.org/drawingml/2006/main">
+              <a:graphicData uri="http://schemas.openxmlformats.org/drawingml/2006/picture">
+                <pic:pic xmlns:pic="http://schemas.openxmlformats.org/drawingml/2006/picture">
+                  <pic:nvPicPr>
+                    <pic:cNvPr id="783579057" name="Picture 1" descr="A screenshot of a computer screen&#10;&#10;AI-generated content may be incorrect."/>
+                    <pic:cNvPicPr/>
+                  </pic:nvPicPr>
+                  <pic:blipFill>
+                    <a:blip r:embed="rId21"/>
+                    <a:stretch>
+                      <a:fillRect/>
+                    </a:stretch>
+                  </pic:blipFill>
+                  <pic:spPr>
+                    <a:xfrm>
+                      <a:off x="0" y="0"/>
+                      <a:ext cx="5731510" cy="5928995"/>
+                    </a:xfrm>
+                    <a:prstGeom prst="rect">
+                      <a:avLst/>
+                    </a:prstGeom>
+                  </pic:spPr>
+                </pic:pic>
+              </a:graphicData>
+            </a:graphic>
+          </wp:inline>
+        </w:drawing>
+      </w:r>
+    </w:p>
+    <w:p>
+      <w:r>
+        <w:lastRenderedPageBreak/>
+        <w:drawing>
+          <wp:inline distT="0" distB="0" distL="0" distR="0" wp14:anchorId="510F76CA" wp14:editId="2227859E">
+            <wp:extent cx="5731510" cy="6478270"/>
+            <wp:effectExtent l="0" t="0" r="0" b="0"/>
+            <wp:docPr id="313355282" name="Picture 1" descr="A screen shot of a computer screen&#10;&#10;AI-generated content may be incorrect."/>
+            <wp:cNvGraphicFramePr>
+              <a:graphicFrameLocks xmlns:a="http://schemas.openxmlformats.org/drawingml/2006/main" noChangeAspect="1"/>
+            </wp:cNvGraphicFramePr>
+            <a:graphic xmlns:a="http://schemas.openxmlformats.org/drawingml/2006/main">
+              <a:graphicData uri="http://schemas.openxmlformats.org/drawingml/2006/picture">
+                <pic:pic xmlns:pic="http://schemas.openxmlformats.org/drawingml/2006/picture">
+                  <pic:nvPicPr>
+                    <pic:cNvPr id="313355282" name="Picture 1" descr="A screen shot of a computer screen&#10;&#10;AI-generated content may be incorrect."/>
+                    <pic:cNvPicPr/>
+                  </pic:nvPicPr>
+                  <pic:blipFill>
+                    <a:blip r:embed="rId22"/>
+                    <a:stretch>
+                      <a:fillRect/>
+                    </a:stretch>
+                  </pic:blipFill>
+                  <pic:spPr>
+                    <a:xfrm>
+                      <a:off x="0" y="0"/>
+                      <a:ext cx="5731510" cy="6478270"/>
+                    </a:xfrm>
+                    <a:prstGeom prst="rect">
+                      <a:avLst/>
+                    </a:prstGeom>
+                  </pic:spPr>
+                </pic:pic>
+              </a:graphicData>
+            </a:graphic>
+          </wp:inline>
+        </w:drawing>
+      </w:r>
+    </w:p>
+    <w:p>
+      <w:r>
+        <w:lastRenderedPageBreak/>
+        <w:drawing>
+          <wp:inline distT="0" distB="0" distL="0" distR="0" wp14:anchorId="03B85446" wp14:editId="2F6D1612">
+            <wp:extent cx="5731510" cy="6631305"/>
+            <wp:effectExtent l="0" t="0" r="0" b="0"/>
+            <wp:docPr id="428609515" name="Picture 1" descr="A screen shot of a computer program&#10;&#10;AI-generated content may be incorrect."/>
+            <wp:cNvGraphicFramePr>
+              <a:graphicFrameLocks xmlns:a="http://schemas.openxmlformats.org/drawingml/2006/main" noChangeAspect="1"/>
+            </wp:cNvGraphicFramePr>
+            <a:graphic xmlns:a="http://schemas.openxmlformats.org/drawingml/2006/main">
+              <a:graphicData uri="http://schemas.openxmlformats.org/drawingml/2006/picture">
+                <pic:pic xmlns:pic="http://schemas.openxmlformats.org/drawingml/2006/picture">
+                  <pic:nvPicPr>
+                    <pic:cNvPr id="428609515" name="Picture 1" descr="A screen shot of a computer program&#10;&#10;AI-generated content may be incorrect."/>
+                    <pic:cNvPicPr/>
+                  </pic:nvPicPr>
+                  <pic:blipFill>
+                    <a:blip r:embed="rId23"/>
+                    <a:stretch>
+                      <a:fillRect/>
+                    </a:stretch>
+                  </pic:blipFill>
+                  <pic:spPr>
+                    <a:xfrm>
+                      <a:off x="0" y="0"/>
+                      <a:ext cx="5731510" cy="6631305"/>
+                    </a:xfrm>
+                    <a:prstGeom prst="rect">
+                      <a:avLst/>
+                    </a:prstGeom>
+                  </pic:spPr>
+                </pic:pic>
+              </a:graphicData>
+            </a:graphic>
+          </wp:inline>
+        </w:drawing>
+      </w:r>
+    </w:p>
+    <w:p>
+      <w:r>
+        <w:lastRenderedPageBreak/>
+        <w:drawing>
+          <wp:inline distT="0" distB="0" distL="0" distR="0" wp14:anchorId="26AEA490" wp14:editId="0744830A">
+            <wp:extent cx="5731510" cy="6894830"/>
+            <wp:effectExtent l="0" t="0" r="0" b="0"/>
+            <wp:docPr id="196177344" name="Picture 1" descr="A screen shot of a computer screen&#10;&#10;AI-generated content may be incorrect."/>
+            <wp:cNvGraphicFramePr>
+              <a:graphicFrameLocks xmlns:a="http://schemas.openxmlformats.org/drawingml/2006/main" noChangeAspect="1"/>
+            </wp:cNvGraphicFramePr>
+            <a:graphic xmlns:a="http://schemas.openxmlformats.org/drawingml/2006/main">
+              <a:graphicData uri="http://schemas.openxmlformats.org/drawingml/2006/picture">
+                <pic:pic xmlns:pic="http://schemas.openxmlformats.org/drawingml/2006/picture">
+                  <pic:nvPicPr>
+                    <pic:cNvPr id="196177344" name="Picture 1" descr="A screen shot of a computer screen&#10;&#10;AI-generated content may be incorrect."/>
+                    <pic:cNvPicPr/>
+                  </pic:nvPicPr>
+                  <pic:blipFill>
+                    <a:blip r:embed="rId24"/>
+                    <a:stretch>
+                      <a:fillRect/>
+                    </a:stretch>
+                  </pic:blipFill>
+                  <pic:spPr>
+                    <a:xfrm>
+                      <a:off x="0" y="0"/>
+                      <a:ext cx="5731510" cy="6894830"/>
+                    </a:xfrm>
+                    <a:prstGeom prst="rect">
+                      <a:avLst/>
+                    </a:prstGeom>
+                  </pic:spPr>
+                </pic:pic>
+              </a:graphicData>
+            </a:graphic>
+          </wp:inline>
+        </w:drawing>
+      </w:r>
+    </w:p>
+    <w:p>
+      <w:r>
+        <w:lastRenderedPageBreak/>
+        <w:drawing>
+          <wp:inline distT="0" distB="0" distL="0" distR="0" wp14:anchorId="34572117" wp14:editId="79714FAB">
+            <wp:extent cx="5731510" cy="5050790"/>
+            <wp:effectExtent l="0" t="0" r="0" b="0"/>
+            <wp:docPr id="1616213916" name="Picture 1" descr="A screen shot of a computer program&#10;&#10;AI-generated content may be incorrect."/>
+            <wp:cNvGraphicFramePr>
+              <a:graphicFrameLocks xmlns:a="http://schemas.openxmlformats.org/drawingml/2006/main" noChangeAspect="1"/>
+            </wp:cNvGraphicFramePr>
+            <a:graphic xmlns:a="http://schemas.openxmlformats.org/drawingml/2006/main">
+              <a:graphicData uri="http://schemas.openxmlformats.org/drawingml/2006/picture">
+                <pic:pic xmlns:pic="http://schemas.openxmlformats.org/drawingml/2006/picture">
+                  <pic:nvPicPr>
+                    <pic:cNvPr id="1616213916" name="Picture 1" descr="A screen shot of a computer program&#10;&#10;AI-generated content may be incorrect."/>
+                    <pic:cNvPicPr/>
+                  </pic:nvPicPr>
+                  <pic:blipFill>
+                    <a:blip r:embed="rId25"/>
+                    <a:stretch>
+                      <a:fillRect/>
+                    </a:stretch>
+                  </pic:blipFill>
+                  <pic:spPr>
+                    <a:xfrm>
+                      <a:off x="0" y="0"/>
+                      <a:ext cx="5731510" cy="5050790"/>
+                    </a:xfrm>
+                    <a:prstGeom prst="rect">
+                      <a:avLst/>
+                    </a:prstGeom>
+                  </pic:spPr>
+                </pic:pic>
+              </a:graphicData>
+            </a:graphic>
+          </wp:inline>
+        </w:drawing>
+      </w:r>
+    </w:p>
+    <w:p>
+      <w:r>
+        <w:t>De HTML- en CSS-Code heb</w:t>
+      </w:r>
+      <w:r>
+        <w:t xml:space="preserve">ben we </w:t>
+      </w:r>
+      <w:r>
+        <w:t xml:space="preserve">net zoals bij de index.html </w:t>
+      </w:r>
+      <w:r>
+        <w:t xml:space="preserve">grotendeels </w:t>
+      </w:r>
+      <w:r>
+        <w:t xml:space="preserve">weer </w:t>
+      </w:r>
+      <w:r>
+        <w:t>zelf gedaan, vanaf de hele &lt;</w:t>
+      </w:r>
+      <w:proofErr w:type="spellStart"/>
+      <w:r>
+        <w:t>head</w:t>
+      </w:r>
+      <w:proofErr w:type="spellEnd"/>
+      <w:r>
+        <w:t>&gt; sectie tot de &lt;body&gt; sectie.</w:t>
+      </w:r>
+      <w:r>
+        <w:t xml:space="preserve"> In de &lt;</w:t>
+      </w:r>
+      <w:proofErr w:type="spellStart"/>
+      <w:r>
+        <w:t>style</w:t>
+      </w:r>
+      <w:proofErr w:type="spellEnd"/>
+      <w:r>
+        <w:t xml:space="preserve">&gt; sectie hebben we wel bij de CSS-animaties helemaal onderaan gebruik gemaakt van </w:t>
+      </w:r>
+      <w:proofErr w:type="spellStart"/>
+      <w:r>
+        <w:t>ChatGPT</w:t>
+      </w:r>
+      <w:proofErr w:type="spellEnd"/>
+      <w:r>
+        <w:t>, want daarmee hebben we moeite gehad om het te laten werken.</w:t>
+      </w:r>
+      <w:r>
+        <w:t xml:space="preserve"> Vanaf de &lt;script&gt; sectie hebben we </w:t>
+      </w:r>
+      <w:r>
+        <w:t xml:space="preserve">net zoals bij de index.html </w:t>
+      </w:r>
+      <w:r>
+        <w:t xml:space="preserve">vooral gebruik gemaakt van </w:t>
+      </w:r>
+      <w:proofErr w:type="spellStart"/>
+      <w:r>
+        <w:t>ChatGPT</w:t>
+      </w:r>
+      <w:proofErr w:type="spellEnd"/>
+      <w:r>
+        <w:t xml:space="preserve"> omdat daar in </w:t>
+      </w:r>
+      <w:r>
+        <w:t>scripts zijn gebruikt waarbij we lang naar gezocht hebb</w:t>
+      </w:r>
+      <w:r>
+        <w:t>en en moeite hebben gedaan om het te laten werken.</w:t>
+      </w:r>
+    </w:p>
+    <w:p/>
+    <w:p/>
+    <w:p/>
+    <w:p/>
+    <w:p/>
+    <w:p/>
+    <w:p/>
+    <w:p/>
+    <w:p/>
+    <w:p>
+      <w:pPr>
+        <w:pStyle w:val="Heading2"/>
+      </w:pPr>
+      <w:bookmarkStart w:id="13" w:name="_Toc194850491"/>
+      <w:r>
+        <w:lastRenderedPageBreak/>
+        <w:t>Blender</w:t>
+      </w:r>
+      <w:bookmarkEnd w:id="13"/>
+    </w:p>
+    <w:p>
+      <w:r>
+        <w:t>Hieronder laten we zien hoe het maken van een 3D-model er uit zag in Blender:</w:t>
+      </w:r>
+    </w:p>
+    <w:p>
+      <w:r>
+        <w:drawing>
+          <wp:inline distT="0" distB="0" distL="0" distR="0" wp14:anchorId="6D6B55CE" wp14:editId="07B77A5E">
+            <wp:extent cx="5731510" cy="3149600"/>
+            <wp:effectExtent l="0" t="0" r="0" b="0"/>
+            <wp:docPr id="1700510024" name="Picture 1" descr="A computer screen shot of a diagram&#10;&#10;AI-generated content may be incorrect."/>
+            <wp:cNvGraphicFramePr>
+              <a:graphicFrameLocks xmlns:a="http://schemas.openxmlformats.org/drawingml/2006/main" noChangeAspect="1"/>
+            </wp:cNvGraphicFramePr>
+            <a:graphic xmlns:a="http://schemas.openxmlformats.org/drawingml/2006/main">
+              <a:graphicData uri="http://schemas.openxmlformats.org/drawingml/2006/picture">
+                <pic:pic xmlns:pic="http://schemas.openxmlformats.org/drawingml/2006/picture">
+                  <pic:nvPicPr>
+                    <pic:cNvPr id="1700510024" name="Picture 1" descr="A computer screen shot of a diagram&#10;&#10;AI-generated content may be incorrect."/>
+                    <pic:cNvPicPr/>
+                  </pic:nvPicPr>
+                  <pic:blipFill>
+                    <a:blip r:embed="rId26"/>
+                    <a:stretch>
+                      <a:fillRect/>
+                    </a:stretch>
+                  </pic:blipFill>
+                  <pic:spPr>
+                    <a:xfrm>
+                      <a:off x="0" y="0"/>
+                      <a:ext cx="5731510" cy="3149600"/>
+                    </a:xfrm>
+                    <a:prstGeom prst="rect">
+                      <a:avLst/>
+                    </a:prstGeom>
+                  </pic:spPr>
+                </pic:pic>
+              </a:graphicData>
+            </a:graphic>
+          </wp:inline>
+        </w:drawing>
+      </w:r>
+    </w:p>
+    <w:p>
+      <w:r>
+        <w:drawing>
+          <wp:inline distT="0" distB="0" distL="0" distR="0" wp14:anchorId="6AED3918" wp14:editId="295DFFAB">
+            <wp:extent cx="5731510" cy="3157220"/>
+            <wp:effectExtent l="0" t="0" r="0" b="0"/>
+            <wp:docPr id="313566540" name="Picture 1" descr="A screenshot of a computer&#10;&#10;AI-generated content may be incorrect."/>
+            <wp:cNvGraphicFramePr>
+              <a:graphicFrameLocks xmlns:a="http://schemas.openxmlformats.org/drawingml/2006/main" noChangeAspect="1"/>
+            </wp:cNvGraphicFramePr>
+            <a:graphic xmlns:a="http://schemas.openxmlformats.org/drawingml/2006/main">
+              <a:graphicData uri="http://schemas.openxmlformats.org/drawingml/2006/picture">
+                <pic:pic xmlns:pic="http://schemas.openxmlformats.org/drawingml/2006/picture">
+                  <pic:nvPicPr>
+                    <pic:cNvPr id="313566540" name="Picture 1" descr="A screenshot of a computer&#10;&#10;AI-generated content may be incorrect."/>
+                    <pic:cNvPicPr/>
+                  </pic:nvPicPr>
+                  <pic:blipFill>
+                    <a:blip r:embed="rId27"/>
+                    <a:stretch>
+                      <a:fillRect/>
+                    </a:stretch>
+                  </pic:blipFill>
+                  <pic:spPr>
+                    <a:xfrm>
+                      <a:off x="0" y="0"/>
+                      <a:ext cx="5731510" cy="3157220"/>
+                    </a:xfrm>
+                    <a:prstGeom prst="rect">
+                      <a:avLst/>
+                    </a:prstGeom>
+                  </pic:spPr>
+                </pic:pic>
+              </a:graphicData>
+            </a:graphic>
+          </wp:inline>
+        </w:drawing>
+      </w:r>
+    </w:p>
+    <w:p>
+      <w:r>
+        <w:t>Het maken van de objecten hebben we helemaal zelf gedaan, maar het animeren van de objecten hebben we wel via YouTube op moeten zoeken, want daar zaten wat kleinigheden in die we niet wisten.</w:t>
+      </w:r>
+    </w:p>
+    <w:p/>
+    <w:p/>
+    <w:p/>
+    <w:p/>
+    <w:p>
+      <w:pPr>
+        <w:pStyle w:val="Heading2"/>
+      </w:pPr>
+      <w:bookmarkStart w:id="14" w:name="_Toc194850492"/>
+      <w:r>
+        <w:lastRenderedPageBreak/>
+        <w:t>GitHub</w:t>
+      </w:r>
+      <w:bookmarkEnd w:id="14"/>
+    </w:p>
+    <w:p>
+      <w:r>
+        <w:drawing>
+          <wp:inline distT="0" distB="0" distL="0" distR="0" wp14:anchorId="365ED1AE" wp14:editId="018A278C">
+            <wp:extent cx="5731510" cy="3075305"/>
+            <wp:effectExtent l="0" t="0" r="0" b="0"/>
+            <wp:docPr id="284823728" name="Picture 1" descr="A screenshot of a computer&#10;&#10;AI-generated content may be incorrect."/>
+            <wp:cNvGraphicFramePr>
+              <a:graphicFrameLocks xmlns:a="http://schemas.openxmlformats.org/drawingml/2006/main" noChangeAspect="1"/>
+            </wp:cNvGraphicFramePr>
+            <a:graphic xmlns:a="http://schemas.openxmlformats.org/drawingml/2006/main">
+              <a:graphicData uri="http://schemas.openxmlformats.org/drawingml/2006/picture">
+                <pic:pic xmlns:pic="http://schemas.openxmlformats.org/drawingml/2006/picture">
+                  <pic:nvPicPr>
+                    <pic:cNvPr id="284823728" name="Picture 1" descr="A screenshot of a computer&#10;&#10;AI-generated content may be incorrect."/>
+                    <pic:cNvPicPr/>
+                  </pic:nvPicPr>
+                  <pic:blipFill>
+                    <a:blip r:embed="rId28"/>
+                    <a:stretch>
+                      <a:fillRect/>
+                    </a:stretch>
+                  </pic:blipFill>
+                  <pic:spPr>
+                    <a:xfrm>
+                      <a:off x="0" y="0"/>
+                      <a:ext cx="5731510" cy="3075305"/>
+                    </a:xfrm>
+                    <a:prstGeom prst="rect">
+                      <a:avLst/>
+                    </a:prstGeom>
+                  </pic:spPr>
+                </pic:pic>
+              </a:graphicData>
+            </a:graphic>
+          </wp:inline>
+        </w:drawing>
+      </w:r>
+    </w:p>
+    <w:p>
+      <w:r>
+        <w:drawing>
+          <wp:inline distT="0" distB="0" distL="0" distR="0" wp14:anchorId="5558FA09" wp14:editId="5F1A72C2">
+            <wp:extent cx="5731510" cy="3046730"/>
+            <wp:effectExtent l="0" t="0" r="0" b="0"/>
+            <wp:docPr id="2116046956" name="Picture 1" descr="A screenshot of a computer&#10;&#10;AI-generated content may be incorrect."/>
+            <wp:cNvGraphicFramePr>
+              <a:graphicFrameLocks xmlns:a="http://schemas.openxmlformats.org/drawingml/2006/main" noChangeAspect="1"/>
+            </wp:cNvGraphicFramePr>
+            <a:graphic xmlns:a="http://schemas.openxmlformats.org/drawingml/2006/main">
+              <a:graphicData uri="http://schemas.openxmlformats.org/drawingml/2006/picture">
+                <pic:pic xmlns:pic="http://schemas.openxmlformats.org/drawingml/2006/picture">
+                  <pic:nvPicPr>
+                    <pic:cNvPr id="2116046956" name="Picture 1" descr="A screenshot of a computer&#10;&#10;AI-generated content may be incorrect."/>
+                    <pic:cNvPicPr/>
+                  </pic:nvPicPr>
+                  <pic:blipFill>
+                    <a:blip r:embed="rId29"/>
+                    <a:stretch>
+                      <a:fillRect/>
+                    </a:stretch>
+                  </pic:blipFill>
+                  <pic:spPr>
+                    <a:xfrm>
+                      <a:off x="0" y="0"/>
+                      <a:ext cx="5731510" cy="3046730"/>
+                    </a:xfrm>
+                    <a:prstGeom prst="rect">
+                      <a:avLst/>
+                    </a:prstGeom>
+                  </pic:spPr>
+                </pic:pic>
+              </a:graphicData>
+            </a:graphic>
+          </wp:inline>
+        </w:drawing>
+      </w:r>
+    </w:p>
+    <w:p>
+      <w:proofErr w:type="spellStart"/>
+      <w:r>
+        <w:t>ChatGPT</w:t>
+      </w:r>
+      <w:proofErr w:type="spellEnd"/>
+      <w:r>
+        <w:t xml:space="preserve"> heeft ons vooral geholpen met het opzetten van onze eigen website via GitHub, hierboven zie je welke pagina’s we vooral gebruikt hebben en dit zijn de pagina’s waar de geüpdatete website te zien is </w:t>
+      </w:r>
+      <w:r>
+        <w:t>en via welke link de website gepubliceerd is.</w:t>
+      </w:r>
+    </w:p>
+    <w:p/>
+    <w:p/>
+    <w:p/>
+    <w:p/>
+    <w:p/>
     <w:sectPr>
-      <w:footerReference w:type="default" r:id="rId11"/>
+      <w:footerReference w:type="default" r:id="rId30"/>
       <w:pgSz w:w="11906" w:h="16838"/>
       <w:pgMar w:top="1440" w:right="1440" w:bottom="1440" w:left="1440" w:header="708" w:footer="708" w:gutter="0"/>
       <w:cols w:space="708"/>
@@ -2756,6 +5610,97 @@
       </w:r>
     </w:p>
   </w:footnote>
+  <w:footnote w:id="1">
+    <w:p>
+      <w:pPr>
+        <w:pStyle w:val="FootnoteText"/>
+      </w:pPr>
+      <w:r>
+        <w:rPr>
+          <w:rStyle w:val="FootnoteReference"/>
+        </w:rPr>
+        <w:footnoteRef/>
+      </w:r>
+      <w:r>
+        <w:t xml:space="preserve"> </w:t>
+      </w:r>
+      <w:r>
+        <w:t>Een Large Language Model (LLM) is een type kunstmatige intelligentie</w:t>
+      </w:r>
+      <w:r>
+        <w:t xml:space="preserve"> </w:t>
+      </w:r>
+      <w:r>
+        <w:t>dat is getraind om taal te begrijpen en te genereren.</w:t>
+      </w:r>
+    </w:p>
+  </w:footnote>
+  <w:footnote w:id="2">
+    <w:p>
+      <w:pPr>
+        <w:pStyle w:val="FootnoteText"/>
+      </w:pPr>
+      <w:r>
+        <w:rPr>
+          <w:rStyle w:val="FootnoteReference"/>
+        </w:rPr>
+        <w:footnoteRef/>
+      </w:r>
+      <w:r>
+        <w:t xml:space="preserve"> </w:t>
+      </w:r>
+      <w:r>
+        <w:t>Blender is een gratis en open source 3D-programma waarmee je 3D-beelden en -animaties kunt maken.</w:t>
+      </w:r>
+    </w:p>
+  </w:footnote>
+  <w:footnote w:id="3">
+    <w:p>
+      <w:pPr>
+        <w:pStyle w:val="FootnoteText"/>
+      </w:pPr>
+      <w:r>
+        <w:rPr>
+          <w:rStyle w:val="FootnoteReference"/>
+        </w:rPr>
+        <w:footnoteRef/>
+      </w:r>
+      <w:r>
+        <w:t xml:space="preserve"> </w:t>
+      </w:r>
+      <w:r>
+        <w:t>GitHub is een website en platform waar mensen samen aan code kunnen werken en die kunnen opslaan, delen en beheren.</w:t>
+      </w:r>
+    </w:p>
+  </w:footnote>
+  <w:footnote w:id="4">
+    <w:p>
+      <w:pPr>
+        <w:pStyle w:val="FootnoteText"/>
+      </w:pPr>
+      <w:r>
+        <w:rPr>
+          <w:rStyle w:val="FootnoteReference"/>
+        </w:rPr>
+        <w:footnoteRef/>
+      </w:r>
+      <w:r>
+        <w:t xml:space="preserve"> </w:t>
+      </w:r>
+      <w:r>
+        <w:t>Visual Studio Code</w:t>
+      </w:r>
+      <w:r>
+        <w:t xml:space="preserve"> </w:t>
+      </w:r>
+      <w:r>
+        <w:t xml:space="preserve">(VS-Code) </w:t>
+      </w:r>
+      <w:r>
+        <w:t>is een gratis code-editor van Microsoft waarmee je makkelijk programma's en websites kunt schrijven, bewerken en testen.</w:t>
+      </w:r>
+    </w:p>
+  </w:footnote>
 </w:footnotes>
 </file>
 
@@ -3363,6 +6308,155 @@
     </w:lvl>
   </w:abstractNum>
   <w:abstractNum w:abstractNumId="5" w15:restartNumberingAfterBreak="0">
+    <w:nsid w:val="68026394"/>
+    <w:multiLevelType w:val="multilevel"/>
+    <w:tmpl w:val="E2882B6C"/>
+    <w:lvl w:ilvl="0">
+      <w:start w:val="1"/>
+      <w:numFmt w:val="bullet"/>
+      <w:lvlText w:val=""/>
+      <w:lvlJc w:val="left"/>
+      <w:pPr>
+        <w:tabs>
+          <w:tab w:val="num" w:pos="1068"/>
+        </w:tabs>
+        <w:ind w:left="1068" w:hanging="360"/>
+      </w:pPr>
+      <w:rPr>
+        <w:rFonts w:ascii="Symbol" w:hAnsi="Symbol" w:hint="default"/>
+        <w:sz w:val="20"/>
+      </w:rPr>
+    </w:lvl>
+    <w:lvl w:ilvl="1" w:tentative="1">
+      <w:start w:val="1"/>
+      <w:numFmt w:val="bullet"/>
+      <w:lvlText w:val="o"/>
+      <w:lvlJc w:val="left"/>
+      <w:pPr>
+        <w:tabs>
+          <w:tab w:val="num" w:pos="1788"/>
+        </w:tabs>
+        <w:ind w:left="1788" w:hanging="360"/>
+      </w:pPr>
+      <w:rPr>
+        <w:rFonts w:ascii="Courier New" w:hAnsi="Courier New" w:hint="default"/>
+        <w:sz w:val="20"/>
+      </w:rPr>
+    </w:lvl>
+    <w:lvl w:ilvl="2" w:tentative="1">
+      <w:start w:val="1"/>
+      <w:numFmt w:val="bullet"/>
+      <w:lvlText w:val=""/>
+      <w:lvlJc w:val="left"/>
+      <w:pPr>
+        <w:tabs>
+          <w:tab w:val="num" w:pos="2508"/>
+        </w:tabs>
+        <w:ind w:left="2508" w:hanging="360"/>
+      </w:pPr>
+      <w:rPr>
+        <w:rFonts w:ascii="Wingdings" w:hAnsi="Wingdings" w:hint="default"/>
+        <w:sz w:val="20"/>
+      </w:rPr>
+    </w:lvl>
+    <w:lvl w:ilvl="3" w:tentative="1">
+      <w:start w:val="1"/>
+      <w:numFmt w:val="bullet"/>
+      <w:lvlText w:val=""/>
+      <w:lvlJc w:val="left"/>
+      <w:pPr>
+        <w:tabs>
+          <w:tab w:val="num" w:pos="3228"/>
+        </w:tabs>
+        <w:ind w:left="3228" w:hanging="360"/>
+      </w:pPr>
+      <w:rPr>
+        <w:rFonts w:ascii="Wingdings" w:hAnsi="Wingdings" w:hint="default"/>
+        <w:sz w:val="20"/>
+      </w:rPr>
+    </w:lvl>
+    <w:lvl w:ilvl="4" w:tentative="1">
+      <w:start w:val="1"/>
+      <w:numFmt w:val="bullet"/>
+      <w:lvlText w:val=""/>
+      <w:lvlJc w:val="left"/>
+      <w:pPr>
+        <w:tabs>
+          <w:tab w:val="num" w:pos="3948"/>
+        </w:tabs>
+        <w:ind w:left="3948" w:hanging="360"/>
+      </w:pPr>
+      <w:rPr>
+        <w:rFonts w:ascii="Wingdings" w:hAnsi="Wingdings" w:hint="default"/>
+        <w:sz w:val="20"/>
+      </w:rPr>
+    </w:lvl>
+    <w:lvl w:ilvl="5" w:tentative="1">
+      <w:start w:val="1"/>
+      <w:numFmt w:val="bullet"/>
+      <w:lvlText w:val=""/>
+      <w:lvlJc w:val="left"/>
+      <w:pPr>
+        <w:tabs>
+          <w:tab w:val="num" w:pos="4668"/>
+        </w:tabs>
+        <w:ind w:left="4668" w:hanging="360"/>
+      </w:pPr>
+      <w:rPr>
+        <w:rFonts w:ascii="Wingdings" w:hAnsi="Wingdings" w:hint="default"/>
+        <w:sz w:val="20"/>
+      </w:rPr>
+    </w:lvl>
+    <w:lvl w:ilvl="6" w:tentative="1">
+      <w:start w:val="1"/>
+      <w:numFmt w:val="bullet"/>
+      <w:lvlText w:val=""/>
+      <w:lvlJc w:val="left"/>
+      <w:pPr>
+        <w:tabs>
+          <w:tab w:val="num" w:pos="5388"/>
+        </w:tabs>
+        <w:ind w:left="5388" w:hanging="360"/>
+      </w:pPr>
+      <w:rPr>
+        <w:rFonts w:ascii="Wingdings" w:hAnsi="Wingdings" w:hint="default"/>
+        <w:sz w:val="20"/>
+      </w:rPr>
+    </w:lvl>
+    <w:lvl w:ilvl="7" w:tentative="1">
+      <w:start w:val="1"/>
+      <w:numFmt w:val="bullet"/>
+      <w:lvlText w:val=""/>
+      <w:lvlJc w:val="left"/>
+      <w:pPr>
+        <w:tabs>
+          <w:tab w:val="num" w:pos="6108"/>
+        </w:tabs>
+        <w:ind w:left="6108" w:hanging="360"/>
+      </w:pPr>
+      <w:rPr>
+        <w:rFonts w:ascii="Wingdings" w:hAnsi="Wingdings" w:hint="default"/>
+        <w:sz w:val="20"/>
+      </w:rPr>
+    </w:lvl>
+    <w:lvl w:ilvl="8" w:tentative="1">
+      <w:start w:val="1"/>
+      <w:numFmt w:val="bullet"/>
+      <w:lvlText w:val=""/>
+      <w:lvlJc w:val="left"/>
+      <w:pPr>
+        <w:tabs>
+          <w:tab w:val="num" w:pos="6828"/>
+        </w:tabs>
+        <w:ind w:left="6828" w:hanging="360"/>
+      </w:pPr>
+      <w:rPr>
+        <w:rFonts w:ascii="Wingdings" w:hAnsi="Wingdings" w:hint="default"/>
+        <w:sz w:val="20"/>
+      </w:rPr>
+    </w:lvl>
+  </w:abstractNum>
+  <w:abstractNum w:abstractNumId="6" w15:restartNumberingAfterBreak="0">
     <w:nsid w:val="68A01079"/>
     <w:multiLevelType w:val="hybridMultilevel"/>
     <w:tmpl w:val="2952BB0A"/>
@@ -3475,7 +6569,7 @@
       </w:rPr>
     </w:lvl>
   </w:abstractNum>
-  <w:abstractNum w:abstractNumId="6" w15:restartNumberingAfterBreak="0">
+  <w:abstractNum w:abstractNumId="7" w15:restartNumberingAfterBreak="0">
     <w:nsid w:val="6AEB7B7A"/>
     <w:multiLevelType w:val="hybridMultilevel"/>
     <w:tmpl w:val="59709902"/>
@@ -3564,7 +6658,7 @@
       </w:pPr>
     </w:lvl>
   </w:abstractNum>
-  <w:abstractNum w:abstractNumId="7" w15:restartNumberingAfterBreak="0">
+  <w:abstractNum w:abstractNumId="8" w15:restartNumberingAfterBreak="0">
     <w:nsid w:val="700D72D4"/>
     <w:multiLevelType w:val="hybridMultilevel"/>
     <w:tmpl w:val="FDD09980"/>
@@ -3677,7 +6771,7 @@
       </w:rPr>
     </w:lvl>
   </w:abstractNum>
-  <w:abstractNum w:abstractNumId="8" w15:restartNumberingAfterBreak="0">
+  <w:abstractNum w:abstractNumId="9" w15:restartNumberingAfterBreak="0">
     <w:nsid w:val="742C0461"/>
     <w:multiLevelType w:val="hybridMultilevel"/>
     <w:tmpl w:val="1F8A5324"/>
@@ -3789,7 +6883,7 @@
       </w:rPr>
     </w:lvl>
   </w:abstractNum>
-  <w:abstractNum w:abstractNumId="9" w15:restartNumberingAfterBreak="0">
+  <w:abstractNum w:abstractNumId="10" w15:restartNumberingAfterBreak="0">
     <w:nsid w:val="76585605"/>
     <w:multiLevelType w:val="hybridMultilevel"/>
     <w:tmpl w:val="877C0D3C"/>
@@ -3902,7 +6996,7 @@
       </w:rPr>
     </w:lvl>
   </w:abstractNum>
-  <w:abstractNum w:abstractNumId="10" w15:restartNumberingAfterBreak="0">
+  <w:abstractNum w:abstractNumId="11" w15:restartNumberingAfterBreak="0">
     <w:nsid w:val="7C995139"/>
     <w:multiLevelType w:val="multilevel"/>
     <w:tmpl w:val="E93AF20E"/>
@@ -4052,7 +7146,7 @@
     </w:lvl>
   </w:abstractNum>
   <w:num w:numId="1" w16cid:durableId="706374810">
-    <w:abstractNumId w:val="6"/>
+    <w:abstractNumId w:val="7"/>
   </w:num>
   <w:num w:numId="2" w16cid:durableId="734738896">
     <w:abstractNumId w:val="0"/>
@@ -4061,13 +7155,13 @@
     <w:abstractNumId w:val="2"/>
   </w:num>
   <w:num w:numId="4" w16cid:durableId="1304386542">
-    <w:abstractNumId w:val="9"/>
+    <w:abstractNumId w:val="10"/>
   </w:num>
   <w:num w:numId="5" w16cid:durableId="848325955">
-    <w:abstractNumId w:val="10"/>
+    <w:abstractNumId w:val="11"/>
   </w:num>
   <w:num w:numId="6" w16cid:durableId="1056010997">
-    <w:abstractNumId w:val="7"/>
+    <w:abstractNumId w:val="8"/>
   </w:num>
   <w:num w:numId="7" w16cid:durableId="2055108029">
     <w:abstractNumId w:val="1"/>
@@ -4079,10 +7173,13 @@
     <w:abstractNumId w:val="4"/>
   </w:num>
   <w:num w:numId="10" w16cid:durableId="1524392905">
-    <w:abstractNumId w:val="5"/>
+    <w:abstractNumId w:val="6"/>
   </w:num>
   <w:num w:numId="11" w16cid:durableId="1468861646">
-    <w:abstractNumId w:val="8"/>
+    <w:abstractNumId w:val="9"/>
+  </w:num>
+  <w:num w:numId="12" w16cid:durableId="194464388">
+    <w:abstractNumId w:val="5"/>
   </w:num>
 </w:numbering>
 </file>
@@ -4515,7 +7612,6 @@
     <w:next w:val="Normal"/>
     <w:link w:val="Heading2Char"/>
     <w:uiPriority w:val="9"/>
-    <w:semiHidden/>
     <w:unhideWhenUsed/>
     <w:qFormat/>
     <w:rsid w:val="006B76EA"/>
@@ -4538,7 +7634,6 @@
     <w:next w:val="Normal"/>
     <w:link w:val="Heading3Char"/>
     <w:uiPriority w:val="9"/>
-    <w:semiHidden/>
     <w:unhideWhenUsed/>
     <w:qFormat/>
     <w:rsid w:val="006B76EA"/>
@@ -4690,7 +7785,6 @@
   <w:style w:type="character" w:default="1" w:styleId="DefaultParagraphFont">
     <w:name w:val="Default Paragraph Font"/>
     <w:uiPriority w:val="1"/>
-    <w:semiHidden/>
     <w:unhideWhenUsed/>
   </w:style>
   <w:style w:type="table" w:default="1" w:styleId="TableNormal">
@@ -4732,7 +7826,6 @@
     <w:basedOn w:val="DefaultParagraphFont"/>
     <w:link w:val="Heading2"/>
     <w:uiPriority w:val="9"/>
-    <w:semiHidden/>
     <w:rsid w:val="006B76EA"/>
     <w:rPr>
       <w:rFonts w:asciiTheme="majorHAnsi" w:eastAsiaTheme="majorEastAsia" w:hAnsiTheme="majorHAnsi" w:cstheme="majorBidi"/>
@@ -4746,7 +7839,6 @@
     <w:basedOn w:val="DefaultParagraphFont"/>
     <w:link w:val="Heading3"/>
     <w:uiPriority w:val="9"/>
-    <w:semiHidden/>
     <w:rsid w:val="006B76EA"/>
     <w:rPr>
       <w:rFonts w:eastAsiaTheme="majorEastAsia" w:cstheme="majorBidi"/>
@@ -5202,6 +8294,140 @@
       </w:tcPr>
     </w:tblStylePr>
   </w:style>
+  <w:style w:type="table" w:styleId="GridTable1Light">
+    <w:name w:val="Grid Table 1 Light"/>
+    <w:basedOn w:val="TableNormal"/>
+    <w:uiPriority w:val="46"/>
+    <w:rsid w:val="00921525"/>
+    <w:pPr>
+      <w:spacing w:after="0" w:line="240" w:lineRule="auto"/>
+    </w:pPr>
+    <w:tblPr>
+      <w:tblStyleRowBandSize w:val="1"/>
+      <w:tblStyleColBandSize w:val="1"/>
+      <w:tblBorders>
+        <w:top w:val="single" w:sz="4" w:space="0" w:color="999999" w:themeColor="text1" w:themeTint="66"/>
+        <w:left w:val="single" w:sz="4" w:space="0" w:color="999999" w:themeColor="text1" w:themeTint="66"/>
+        <w:bottom w:val="single" w:sz="4" w:space="0" w:color="999999" w:themeColor="text1" w:themeTint="66"/>
+        <w:right w:val="single" w:sz="4" w:space="0" w:color="999999" w:themeColor="text1" w:themeTint="66"/>
+        <w:insideH w:val="single" w:sz="4" w:space="0" w:color="999999" w:themeColor="text1" w:themeTint="66"/>
+        <w:insideV w:val="single" w:sz="4" w:space="0" w:color="999999" w:themeColor="text1" w:themeTint="66"/>
+      </w:tblBorders>
+    </w:tblPr>
+    <w:tblStylePr w:type="firstRow">
+      <w:rPr>
+        <w:b/>
+        <w:bCs/>
+      </w:rPr>
+      <w:tblPr/>
+      <w:tcPr>
+        <w:tcBorders>
+          <w:bottom w:val="single" w:sz="12" w:space="0" w:color="666666" w:themeColor="text1" w:themeTint="99"/>
+        </w:tcBorders>
+      </w:tcPr>
+    </w:tblStylePr>
+    <w:tblStylePr w:type="lastRow">
+      <w:rPr>
+        <w:b/>
+        <w:bCs/>
+      </w:rPr>
+      <w:tblPr/>
+      <w:tcPr>
+        <w:tcBorders>
+          <w:top w:val="double" w:sz="2" w:space="0" w:color="666666" w:themeColor="text1" w:themeTint="99"/>
+        </w:tcBorders>
+      </w:tcPr>
+    </w:tblStylePr>
+    <w:tblStylePr w:type="firstCol">
+      <w:rPr>
+        <w:b/>
+        <w:bCs/>
+      </w:rPr>
+    </w:tblStylePr>
+    <w:tblStylePr w:type="lastCol">
+      <w:rPr>
+        <w:b/>
+        <w:bCs/>
+      </w:rPr>
+    </w:tblStylePr>
+  </w:style>
+  <w:style w:type="paragraph" w:styleId="FootnoteText">
+    <w:name w:val="footnote text"/>
+    <w:basedOn w:val="Normal"/>
+    <w:link w:val="FootnoteTextChar"/>
+    <w:uiPriority w:val="99"/>
+    <w:semiHidden/>
+    <w:unhideWhenUsed/>
+    <w:rsid w:val="00A61017"/>
+    <w:pPr>
+      <w:spacing w:after="0" w:line="240" w:lineRule="auto"/>
+    </w:pPr>
+    <w:rPr>
+      <w:sz w:val="20"/>
+      <w:szCs w:val="20"/>
+    </w:rPr>
+  </w:style>
+  <w:style w:type="character" w:customStyle="1" w:styleId="FootnoteTextChar">
+    <w:name w:val="Footnote Text Char"/>
+    <w:basedOn w:val="DefaultParagraphFont"/>
+    <w:link w:val="FootnoteText"/>
+    <w:uiPriority w:val="99"/>
+    <w:semiHidden/>
+    <w:rsid w:val="00A61017"/>
+    <w:rPr>
+      <w:sz w:val="20"/>
+      <w:szCs w:val="20"/>
+    </w:rPr>
+  </w:style>
+  <w:style w:type="character" w:styleId="FootnoteReference">
+    <w:name w:val="footnote reference"/>
+    <w:basedOn w:val="DefaultParagraphFont"/>
+    <w:uiPriority w:val="99"/>
+    <w:semiHidden/>
+    <w:unhideWhenUsed/>
+    <w:rsid w:val="00A61017"/>
+    <w:rPr>
+      <w:vertAlign w:val="superscript"/>
+    </w:rPr>
+  </w:style>
+  <w:style w:type="character" w:styleId="UnresolvedMention">
+    <w:name w:val="Unresolved Mention"/>
+    <w:basedOn w:val="DefaultParagraphFont"/>
+    <w:uiPriority w:val="99"/>
+    <w:semiHidden/>
+    <w:unhideWhenUsed/>
+    <w:rsid w:val="00790C0C"/>
+    <w:rPr>
+      <w:color w:val="605E5C"/>
+      <w:shd w:val="clear" w:color="auto" w:fill="E1DFDD"/>
+    </w:rPr>
+  </w:style>
+  <w:style w:type="paragraph" w:styleId="TOC2">
+    <w:name w:val="toc 2"/>
+    <w:basedOn w:val="Normal"/>
+    <w:next w:val="Normal"/>
+    <w:autoRedefine/>
+    <w:uiPriority w:val="39"/>
+    <w:unhideWhenUsed/>
+    <w:rsid w:val="002C72D9"/>
+    <w:pPr>
+      <w:spacing w:after="100"/>
+      <w:ind w:left="220"/>
+    </w:pPr>
+  </w:style>
+  <w:style w:type="paragraph" w:styleId="TOC3">
+    <w:name w:val="toc 3"/>
+    <w:basedOn w:val="Normal"/>
+    <w:next w:val="Normal"/>
+    <w:autoRedefine/>
+    <w:uiPriority w:val="39"/>
+    <w:unhideWhenUsed/>
+    <w:rsid w:val="002C72D9"/>
+    <w:pPr>
+      <w:spacing w:after="100"/>
+      <w:ind w:left="440"/>
+    </w:pPr>
+  </w:style>
 </w:styles>
 </file>
 

</xml_diff>